<commit_message>
notes from this week
</commit_message>
<xml_diff>
--- a/files/Meetings/180411meeting-files/20180411meeting.docx
+++ b/files/Meetings/180411meeting-files/20180411meeting.docx
@@ -136,18 +136,18 @@
         <w:tblStyle w:val="TableGrid"/>
         <w:tblW w:w="9061" w:type="dxa"/>
         <w:jc w:val="left"/>
-        <w:tblInd w:w="0" w:type="dxa"/>
+        <w:tblInd w:w="-5" w:type="dxa"/>
         <w:tblCellMar>
           <w:top w:w="0" w:type="dxa"/>
-          <w:left w:w="108" w:type="dxa"/>
+          <w:left w:w="103" w:type="dxa"/>
           <w:bottom w:w="0" w:type="dxa"/>
           <w:right w:w="108" w:type="dxa"/>
         </w:tblCellMar>
         <w:tblLook w:val="04a0" w:noVBand="1" w:noHBand="0" w:lastColumn="0" w:firstColumn="1" w:lastRow="0" w:firstRow="1"/>
       </w:tblPr>
       <w:tblGrid>
-        <w:gridCol w:w="1132"/>
-        <w:gridCol w:w="1133"/>
+        <w:gridCol w:w="900"/>
+        <w:gridCol w:w="1365"/>
         <w:gridCol w:w="1132"/>
         <w:gridCol w:w="1133"/>
         <w:gridCol w:w="1133"/>
@@ -164,7 +164,7 @@
             <w:tcBorders/>
             <w:shd w:fill="auto" w:val="clear"/>
             <w:tcMar>
-              <w:left w:w="108" w:type="dxa"/>
+              <w:left w:w="103" w:type="dxa"/>
             </w:tcMar>
           </w:tcPr>
           <w:p>
@@ -193,7 +193,7 @@
             <w:tcBorders/>
             <w:shd w:fill="auto" w:val="clear"/>
             <w:tcMar>
-              <w:left w:w="108" w:type="dxa"/>
+              <w:left w:w="103" w:type="dxa"/>
             </w:tcMar>
           </w:tcPr>
           <w:p>
@@ -222,7 +222,7 @@
             <w:tcBorders/>
             <w:shd w:fill="auto" w:val="clear"/>
             <w:tcMar>
-              <w:left w:w="108" w:type="dxa"/>
+              <w:left w:w="103" w:type="dxa"/>
             </w:tcMar>
           </w:tcPr>
           <w:p>
@@ -251,7 +251,7 @@
             <w:tcBorders/>
             <w:shd w:fill="auto" w:val="clear"/>
             <w:tcMar>
-              <w:left w:w="108" w:type="dxa"/>
+              <w:left w:w="103" w:type="dxa"/>
             </w:tcMar>
           </w:tcPr>
           <w:p>
@@ -278,11 +278,71 @@
         <w:trPr/>
         <w:tc>
           <w:tcPr>
+            <w:tcW w:w="900" w:type="dxa"/>
+            <w:tcBorders/>
+            <w:shd w:fill="auto" w:val="clear"/>
+            <w:tcMar>
+              <w:left w:w="103" w:type="dxa"/>
+            </w:tcMar>
+          </w:tcPr>
+          <w:p>
+            <w:pPr>
+              <w:pStyle w:val="NoSpacing"/>
+              <w:spacing w:lineRule="auto" w:line="240" w:before="0" w:after="0"/>
+              <w:rPr>
+                <w:b/>
+                <w:b/>
+                <w:u w:val="single"/>
+                <w:lang w:val="en-US"/>
+              </w:rPr>
+            </w:pPr>
+            <w:r>
+              <w:rPr>
+                <w:b/>
+                <w:u w:val="single"/>
+                <w:lang w:val="en-US"/>
+              </w:rPr>
+              <w:t>Name:</w:t>
+            </w:r>
+          </w:p>
+        </w:tc>
+        <w:tc>
+          <w:tcPr>
+            <w:tcW w:w="1365" w:type="dxa"/>
+            <w:tcBorders/>
+            <w:shd w:fill="auto" w:val="clear"/>
+            <w:tcMar>
+              <w:left w:w="103" w:type="dxa"/>
+            </w:tcMar>
+          </w:tcPr>
+          <w:p>
+            <w:pPr>
+              <w:pStyle w:val="NoSpacing"/>
+              <w:spacing w:lineRule="auto" w:line="240" w:before="0" w:after="0"/>
+              <w:rPr>
+                <w:b/>
+                <w:b/>
+                <w:u w:val="single"/>
+                <w:lang w:val="en-US"/>
+              </w:rPr>
+            </w:pPr>
+            <w:r>
+              <w:rPr>
+                <w:b/>
+                <w:u w:val="single"/>
+                <w:lang w:val="en-US"/>
+              </w:rPr>
+              <w:t>Present?:</w:t>
+            </w:r>
+          </w:p>
+        </w:tc>
+        <w:tc>
+          <w:tcPr>
             <w:tcW w:w="1132" w:type="dxa"/>
             <w:tcBorders/>
             <w:shd w:fill="auto" w:val="clear"/>
             <w:tcMar>
-              <w:left w:w="108" w:type="dxa"/>
+              <w:left w:w="103" w:type="dxa"/>
             </w:tcMar>
           </w:tcPr>
           <w:p>
@@ -312,7 +372,7 @@
             <w:tcBorders/>
             <w:shd w:fill="auto" w:val="clear"/>
             <w:tcMar>
-              <w:left w:w="108" w:type="dxa"/>
+              <w:left w:w="103" w:type="dxa"/>
             </w:tcMar>
           </w:tcPr>
           <w:p>
@@ -338,11 +398,41 @@
         </w:tc>
         <w:tc>
           <w:tcPr>
+            <w:tcW w:w="1133" w:type="dxa"/>
+            <w:tcBorders/>
+            <w:shd w:fill="auto" w:val="clear"/>
+            <w:tcMar>
+              <w:left w:w="103" w:type="dxa"/>
+            </w:tcMar>
+          </w:tcPr>
+          <w:p>
+            <w:pPr>
+              <w:pStyle w:val="NoSpacing"/>
+              <w:spacing w:lineRule="auto" w:line="240" w:before="0" w:after="0"/>
+              <w:rPr>
+                <w:b/>
+                <w:b/>
+                <w:u w:val="single"/>
+                <w:lang w:val="en-US"/>
+              </w:rPr>
+            </w:pPr>
+            <w:r>
+              <w:rPr>
+                <w:b/>
+                <w:u w:val="single"/>
+                <w:lang w:val="en-US"/>
+              </w:rPr>
+              <w:t>Name:</w:t>
+            </w:r>
+          </w:p>
+        </w:tc>
+        <w:tc>
+          <w:tcPr>
             <w:tcW w:w="1132" w:type="dxa"/>
             <w:tcBorders/>
             <w:shd w:fill="auto" w:val="clear"/>
             <w:tcMar>
-              <w:left w:w="108" w:type="dxa"/>
+              <w:left w:w="103" w:type="dxa"/>
             </w:tcMar>
           </w:tcPr>
           <w:p>
@@ -362,137 +452,47 @@
                 <w:u w:val="single"/>
                 <w:lang w:val="en-US"/>
               </w:rPr>
+              <w:t>Present?:</w:t>
+            </w:r>
+          </w:p>
+        </w:tc>
+        <w:tc>
+          <w:tcPr>
+            <w:tcW w:w="1133" w:type="dxa"/>
+            <w:tcBorders/>
+            <w:shd w:fill="auto" w:val="clear"/>
+            <w:tcMar>
+              <w:left w:w="103" w:type="dxa"/>
+            </w:tcMar>
+          </w:tcPr>
+          <w:p>
+            <w:pPr>
+              <w:pStyle w:val="NoSpacing"/>
+              <w:spacing w:lineRule="auto" w:line="240" w:before="0" w:after="0"/>
+              <w:rPr>
+                <w:b/>
+                <w:b/>
+                <w:u w:val="single"/>
+                <w:lang w:val="en-US"/>
+              </w:rPr>
+            </w:pPr>
+            <w:r>
+              <w:rPr>
+                <w:b/>
+                <w:u w:val="single"/>
+                <w:lang w:val="en-US"/>
+              </w:rPr>
               <w:t>Name:</w:t>
             </w:r>
           </w:p>
         </w:tc>
         <w:tc>
           <w:tcPr>
-            <w:tcW w:w="1133" w:type="dxa"/>
-            <w:tcBorders/>
-            <w:shd w:fill="auto" w:val="clear"/>
-            <w:tcMar>
-              <w:left w:w="108" w:type="dxa"/>
-            </w:tcMar>
-          </w:tcPr>
-          <w:p>
-            <w:pPr>
-              <w:pStyle w:val="NoSpacing"/>
-              <w:spacing w:lineRule="auto" w:line="240" w:before="0" w:after="0"/>
-              <w:rPr>
-                <w:b/>
-                <w:b/>
-                <w:u w:val="single"/>
-                <w:lang w:val="en-US"/>
-              </w:rPr>
-            </w:pPr>
-            <w:r>
-              <w:rPr>
-                <w:b/>
-                <w:u w:val="single"/>
-                <w:lang w:val="en-US"/>
-              </w:rPr>
-              <w:t>Present?:</w:t>
-            </w:r>
-          </w:p>
-        </w:tc>
-        <w:tc>
-          <w:tcPr>
-            <w:tcW w:w="1133" w:type="dxa"/>
-            <w:tcBorders/>
-            <w:shd w:fill="auto" w:val="clear"/>
-            <w:tcMar>
-              <w:left w:w="108" w:type="dxa"/>
-            </w:tcMar>
-          </w:tcPr>
-          <w:p>
-            <w:pPr>
-              <w:pStyle w:val="NoSpacing"/>
-              <w:spacing w:lineRule="auto" w:line="240" w:before="0" w:after="0"/>
-              <w:rPr>
-                <w:b/>
-                <w:b/>
-                <w:u w:val="single"/>
-                <w:lang w:val="en-US"/>
-              </w:rPr>
-            </w:pPr>
-            <w:r>
-              <w:rPr>
-                <w:b/>
-                <w:u w:val="single"/>
-                <w:lang w:val="en-US"/>
-              </w:rPr>
-              <w:t>Name:</w:t>
-            </w:r>
-          </w:p>
-        </w:tc>
-        <w:tc>
-          <w:tcPr>
             <w:tcW w:w="1132" w:type="dxa"/>
             <w:tcBorders/>
             <w:shd w:fill="auto" w:val="clear"/>
             <w:tcMar>
-              <w:left w:w="108" w:type="dxa"/>
-            </w:tcMar>
-          </w:tcPr>
-          <w:p>
-            <w:pPr>
-              <w:pStyle w:val="NoSpacing"/>
-              <w:spacing w:lineRule="auto" w:line="240" w:before="0" w:after="0"/>
-              <w:rPr>
-                <w:b/>
-                <w:b/>
-                <w:u w:val="single"/>
-                <w:lang w:val="en-US"/>
-              </w:rPr>
-            </w:pPr>
-            <w:r>
-              <w:rPr>
-                <w:b/>
-                <w:u w:val="single"/>
-                <w:lang w:val="en-US"/>
-              </w:rPr>
-              <w:t>Present?:</w:t>
-            </w:r>
-          </w:p>
-        </w:tc>
-        <w:tc>
-          <w:tcPr>
-            <w:tcW w:w="1133" w:type="dxa"/>
-            <w:tcBorders/>
-            <w:shd w:fill="auto" w:val="clear"/>
-            <w:tcMar>
-              <w:left w:w="108" w:type="dxa"/>
-            </w:tcMar>
-          </w:tcPr>
-          <w:p>
-            <w:pPr>
-              <w:pStyle w:val="NoSpacing"/>
-              <w:spacing w:lineRule="auto" w:line="240" w:before="0" w:after="0"/>
-              <w:rPr>
-                <w:b/>
-                <w:b/>
-                <w:u w:val="single"/>
-                <w:lang w:val="en-US"/>
-              </w:rPr>
-            </w:pPr>
-            <w:r>
-              <w:rPr>
-                <w:b/>
-                <w:u w:val="single"/>
-                <w:lang w:val="en-US"/>
-              </w:rPr>
-              <w:t>Name:</w:t>
-            </w:r>
-          </w:p>
-        </w:tc>
-        <w:tc>
-          <w:tcPr>
-            <w:tcW w:w="1132" w:type="dxa"/>
-            <w:tcBorders/>
-            <w:shd w:fill="auto" w:val="clear"/>
-            <w:tcMar>
-              <w:left w:w="108" w:type="dxa"/>
+              <w:left w:w="103" w:type="dxa"/>
             </w:tcMar>
           </w:tcPr>
           <w:p>
@@ -521,26 +521,76 @@
         <w:trPr/>
         <w:tc>
           <w:tcPr>
+            <w:tcW w:w="900" w:type="dxa"/>
+            <w:tcBorders/>
+            <w:shd w:fill="auto" w:val="clear"/>
+            <w:tcMar>
+              <w:left w:w="103" w:type="dxa"/>
+            </w:tcMar>
+          </w:tcPr>
+          <w:p>
+            <w:pPr>
+              <w:pStyle w:val="NoSpacing"/>
+              <w:spacing w:lineRule="auto" w:line="240" w:before="0" w:after="0"/>
+              <w:rPr>
+                <w:lang w:val="en-US"/>
+              </w:rPr>
+            </w:pPr>
+            <w:r>
+              <w:rPr>
+                <w:lang w:val="en-US"/>
+              </w:rPr>
+              <w:t>Morcel</w:t>
+            </w:r>
+          </w:p>
+        </w:tc>
+        <w:tc>
+          <w:tcPr>
+            <w:tcW w:w="1365" w:type="dxa"/>
+            <w:tcBorders/>
+            <w:shd w:fill="auto" w:val="clear"/>
+            <w:tcMar>
+              <w:left w:w="103" w:type="dxa"/>
+            </w:tcMar>
+          </w:tcPr>
+          <w:p>
+            <w:pPr>
+              <w:pStyle w:val="NoSpacing"/>
+              <w:spacing w:lineRule="auto" w:line="240" w:before="0" w:after="0"/>
+              <w:rPr>
+                <w:lang w:val="en-US"/>
+              </w:rPr>
+            </w:pPr>
+            <w:r>
+              <w:rPr>
+                <w:lang w:val="en-US"/>
+              </w:rPr>
+              <w:t>Yes</w:t>
+            </w:r>
+          </w:p>
+        </w:tc>
+        <w:tc>
+          <w:tcPr>
             <w:tcW w:w="1132" w:type="dxa"/>
             <w:tcBorders/>
             <w:shd w:fill="auto" w:val="clear"/>
             <w:tcMar>
-              <w:left w:w="108" w:type="dxa"/>
-            </w:tcMar>
-          </w:tcPr>
-          <w:p>
-            <w:pPr>
-              <w:pStyle w:val="NoSpacing"/>
-              <w:spacing w:lineRule="auto" w:line="240" w:before="0" w:after="0"/>
-              <w:rPr>
-                <w:lang w:val="en-US"/>
-              </w:rPr>
-            </w:pPr>
-            <w:r>
-              <w:rPr>
-                <w:lang w:val="en-US"/>
-              </w:rPr>
-              <w:t>Morcel</w:t>
+              <w:left w:w="103" w:type="dxa"/>
+            </w:tcMar>
+          </w:tcPr>
+          <w:p>
+            <w:pPr>
+              <w:pStyle w:val="NoSpacing"/>
+              <w:spacing w:lineRule="auto" w:line="240" w:before="0" w:after="0"/>
+              <w:rPr>
+                <w:lang w:val="en-US"/>
+              </w:rPr>
+            </w:pPr>
+            <w:r>
+              <w:rPr>
+                <w:lang w:val="en-US"/>
+              </w:rPr>
+              <w:t>Magnus</w:t>
             </w:r>
           </w:p>
         </w:tc>
@@ -550,21 +600,47 @@
             <w:tcBorders/>
             <w:shd w:fill="auto" w:val="clear"/>
             <w:tcMar>
-              <w:left w:w="108" w:type="dxa"/>
-            </w:tcMar>
-          </w:tcPr>
-          <w:p>
-            <w:pPr>
-              <w:pStyle w:val="NoSpacing"/>
-              <w:spacing w:lineRule="auto" w:line="240" w:before="0" w:after="0"/>
-              <w:rPr>
-                <w:lang w:val="en-US"/>
-              </w:rPr>
-            </w:pPr>
-            <w:r>
-              <w:rPr>
-                <w:lang w:val="en-US"/>
-              </w:rPr>
+              <w:left w:w="103" w:type="dxa"/>
+            </w:tcMar>
+          </w:tcPr>
+          <w:p>
+            <w:pPr>
+              <w:pStyle w:val="NoSpacing"/>
+              <w:spacing w:lineRule="auto" w:line="240" w:before="0" w:after="0"/>
+              <w:rPr>
+                <w:lang w:val="en-US"/>
+              </w:rPr>
+            </w:pPr>
+            <w:r>
+              <w:rPr>
+                <w:lang w:val="en-US"/>
+              </w:rPr>
+              <w:t>yes</w:t>
+            </w:r>
+          </w:p>
+        </w:tc>
+        <w:tc>
+          <w:tcPr>
+            <w:tcW w:w="1133" w:type="dxa"/>
+            <w:tcBorders/>
+            <w:shd w:fill="auto" w:val="clear"/>
+            <w:tcMar>
+              <w:left w:w="103" w:type="dxa"/>
+            </w:tcMar>
+          </w:tcPr>
+          <w:p>
+            <w:pPr>
+              <w:pStyle w:val="NoSpacing"/>
+              <w:spacing w:lineRule="auto" w:line="240" w:before="0" w:after="0"/>
+              <w:rPr>
+                <w:lang w:val="en-US"/>
+              </w:rPr>
+            </w:pPr>
+            <w:r>
+              <w:rPr>
+                <w:lang w:val="en-US"/>
+              </w:rPr>
+              <w:t>Anna</w:t>
             </w:r>
           </w:p>
         </w:tc>
@@ -574,22 +650,22 @@
             <w:tcBorders/>
             <w:shd w:fill="auto" w:val="clear"/>
             <w:tcMar>
-              <w:left w:w="108" w:type="dxa"/>
-            </w:tcMar>
-          </w:tcPr>
-          <w:p>
-            <w:pPr>
-              <w:pStyle w:val="NoSpacing"/>
-              <w:spacing w:lineRule="auto" w:line="240" w:before="0" w:after="0"/>
-              <w:rPr>
-                <w:lang w:val="en-US"/>
-              </w:rPr>
-            </w:pPr>
-            <w:r>
-              <w:rPr>
-                <w:lang w:val="en-US"/>
-              </w:rPr>
-              <w:t>Magnus</w:t>
+              <w:left w:w="103" w:type="dxa"/>
+            </w:tcMar>
+          </w:tcPr>
+          <w:p>
+            <w:pPr>
+              <w:pStyle w:val="NoSpacing"/>
+              <w:spacing w:lineRule="auto" w:line="240" w:before="0" w:after="0"/>
+              <w:rPr>
+                <w:lang w:val="en-US"/>
+              </w:rPr>
+            </w:pPr>
+            <w:r>
+              <w:rPr>
+                <w:lang w:val="en-US"/>
+              </w:rPr>
+              <w:t>No – Jens</w:t>
             </w:r>
           </w:p>
         </w:tc>
@@ -599,46 +675,22 @@
             <w:tcBorders/>
             <w:shd w:fill="auto" w:val="clear"/>
             <w:tcMar>
-              <w:left w:w="108" w:type="dxa"/>
-            </w:tcMar>
-          </w:tcPr>
-          <w:p>
-            <w:pPr>
-              <w:pStyle w:val="NoSpacing"/>
-              <w:spacing w:lineRule="auto" w:line="240" w:before="0" w:after="0"/>
-              <w:rPr>
-                <w:lang w:val="en-US"/>
-              </w:rPr>
-            </w:pPr>
-            <w:r>
-              <w:rPr>
-                <w:lang w:val="en-US"/>
-              </w:rPr>
-            </w:r>
-          </w:p>
-        </w:tc>
-        <w:tc>
-          <w:tcPr>
-            <w:tcW w:w="1133" w:type="dxa"/>
-            <w:tcBorders/>
-            <w:shd w:fill="auto" w:val="clear"/>
-            <w:tcMar>
-              <w:left w:w="108" w:type="dxa"/>
-            </w:tcMar>
-          </w:tcPr>
-          <w:p>
-            <w:pPr>
-              <w:pStyle w:val="NoSpacing"/>
-              <w:spacing w:lineRule="auto" w:line="240" w:before="0" w:after="0"/>
-              <w:rPr>
-                <w:lang w:val="en-US"/>
-              </w:rPr>
-            </w:pPr>
-            <w:r>
-              <w:rPr>
-                <w:lang w:val="en-US"/>
-              </w:rPr>
-              <w:t>Anna</w:t>
+              <w:left w:w="103" w:type="dxa"/>
+            </w:tcMar>
+          </w:tcPr>
+          <w:p>
+            <w:pPr>
+              <w:pStyle w:val="NoSpacing"/>
+              <w:spacing w:lineRule="auto" w:line="240" w:before="0" w:after="0"/>
+              <w:rPr>
+                <w:lang w:val="en-US"/>
+              </w:rPr>
+            </w:pPr>
+            <w:r>
+              <w:rPr>
+                <w:lang w:val="en-US"/>
+              </w:rPr>
+              <w:t>Ahmet</w:t>
             </w:r>
           </w:p>
         </w:tc>
@@ -648,70 +700,22 @@
             <w:tcBorders/>
             <w:shd w:fill="auto" w:val="clear"/>
             <w:tcMar>
-              <w:left w:w="108" w:type="dxa"/>
-            </w:tcMar>
-          </w:tcPr>
-          <w:p>
-            <w:pPr>
-              <w:pStyle w:val="NoSpacing"/>
-              <w:spacing w:lineRule="auto" w:line="240" w:before="0" w:after="0"/>
-              <w:rPr>
-                <w:lang w:val="en-US"/>
-              </w:rPr>
-            </w:pPr>
-            <w:r>
-              <w:rPr>
-                <w:lang w:val="en-US"/>
-              </w:rPr>
-            </w:r>
-          </w:p>
-        </w:tc>
-        <w:tc>
-          <w:tcPr>
-            <w:tcW w:w="1133" w:type="dxa"/>
-            <w:tcBorders/>
-            <w:shd w:fill="auto" w:val="clear"/>
-            <w:tcMar>
-              <w:left w:w="108" w:type="dxa"/>
-            </w:tcMar>
-          </w:tcPr>
-          <w:p>
-            <w:pPr>
-              <w:pStyle w:val="NoSpacing"/>
-              <w:spacing w:lineRule="auto" w:line="240" w:before="0" w:after="0"/>
-              <w:rPr>
-                <w:lang w:val="en-US"/>
-              </w:rPr>
-            </w:pPr>
-            <w:r>
-              <w:rPr>
-                <w:lang w:val="en-US"/>
-              </w:rPr>
-              <w:t>Ahmet</w:t>
-            </w:r>
-          </w:p>
-        </w:tc>
-        <w:tc>
-          <w:tcPr>
-            <w:tcW w:w="1132" w:type="dxa"/>
-            <w:tcBorders/>
-            <w:shd w:fill="auto" w:val="clear"/>
-            <w:tcMar>
-              <w:left w:w="108" w:type="dxa"/>
-            </w:tcMar>
-          </w:tcPr>
-          <w:p>
-            <w:pPr>
-              <w:pStyle w:val="NoSpacing"/>
-              <w:spacing w:lineRule="auto" w:line="240" w:before="0" w:after="0"/>
-              <w:rPr>
-                <w:lang w:val="en-US"/>
-              </w:rPr>
-            </w:pPr>
-            <w:r>
-              <w:rPr>
-                <w:lang w:val="en-US"/>
-              </w:rPr>
+              <w:left w:w="103" w:type="dxa"/>
+            </w:tcMar>
+          </w:tcPr>
+          <w:p>
+            <w:pPr>
+              <w:pStyle w:val="NoSpacing"/>
+              <w:spacing w:lineRule="auto" w:line="240" w:before="0" w:after="0"/>
+              <w:rPr>
+                <w:lang w:val="en-US"/>
+              </w:rPr>
+            </w:pPr>
+            <w:r>
+              <w:rPr>
+                <w:lang w:val="en-US"/>
+              </w:rPr>
+              <w:t>yes</w:t>
             </w:r>
           </w:p>
         </w:tc>
@@ -720,26 +724,76 @@
         <w:trPr/>
         <w:tc>
           <w:tcPr>
+            <w:tcW w:w="900" w:type="dxa"/>
+            <w:tcBorders/>
+            <w:shd w:fill="auto" w:val="clear"/>
+            <w:tcMar>
+              <w:left w:w="103" w:type="dxa"/>
+            </w:tcMar>
+          </w:tcPr>
+          <w:p>
+            <w:pPr>
+              <w:pStyle w:val="NoSpacing"/>
+              <w:spacing w:lineRule="auto" w:line="240" w:before="0" w:after="0"/>
+              <w:rPr>
+                <w:lang w:val="en-US"/>
+              </w:rPr>
+            </w:pPr>
+            <w:r>
+              <w:rPr>
+                <w:lang w:val="en-US"/>
+              </w:rPr>
+              <w:t>Alex</w:t>
+            </w:r>
+          </w:p>
+        </w:tc>
+        <w:tc>
+          <w:tcPr>
+            <w:tcW w:w="1365" w:type="dxa"/>
+            <w:tcBorders/>
+            <w:shd w:fill="auto" w:val="clear"/>
+            <w:tcMar>
+              <w:left w:w="103" w:type="dxa"/>
+            </w:tcMar>
+          </w:tcPr>
+          <w:p>
+            <w:pPr>
+              <w:pStyle w:val="NoSpacing"/>
+              <w:spacing w:lineRule="auto" w:line="240" w:before="0" w:after="0"/>
+              <w:rPr>
+                <w:lang w:val="en-US"/>
+              </w:rPr>
+            </w:pPr>
+            <w:r>
+              <w:rPr>
+                <w:lang w:val="en-US"/>
+              </w:rPr>
+              <w:t>No (doctor)</w:t>
+            </w:r>
+          </w:p>
+        </w:tc>
+        <w:tc>
+          <w:tcPr>
             <w:tcW w:w="1132" w:type="dxa"/>
             <w:tcBorders/>
             <w:shd w:fill="auto" w:val="clear"/>
             <w:tcMar>
-              <w:left w:w="108" w:type="dxa"/>
-            </w:tcMar>
-          </w:tcPr>
-          <w:p>
-            <w:pPr>
-              <w:pStyle w:val="NoSpacing"/>
-              <w:spacing w:lineRule="auto" w:line="240" w:before="0" w:after="0"/>
-              <w:rPr>
-                <w:lang w:val="en-US"/>
-              </w:rPr>
-            </w:pPr>
-            <w:r>
-              <w:rPr>
-                <w:lang w:val="en-US"/>
-              </w:rPr>
-              <w:t>Alex</w:t>
+              <w:left w:w="103" w:type="dxa"/>
+            </w:tcMar>
+          </w:tcPr>
+          <w:p>
+            <w:pPr>
+              <w:pStyle w:val="NoSpacing"/>
+              <w:spacing w:lineRule="auto" w:line="240" w:before="0" w:after="0"/>
+              <w:rPr>
+                <w:lang w:val="en-US"/>
+              </w:rPr>
+            </w:pPr>
+            <w:r>
+              <w:rPr>
+                <w:lang w:val="en-US"/>
+              </w:rPr>
+              <w:t>Daniel</w:t>
             </w:r>
           </w:p>
         </w:tc>
@@ -749,7 +803,32 @@
             <w:tcBorders/>
             <w:shd w:fill="auto" w:val="clear"/>
             <w:tcMar>
-              <w:left w:w="108" w:type="dxa"/>
+              <w:left w:w="103" w:type="dxa"/>
+            </w:tcMar>
+          </w:tcPr>
+          <w:p>
+            <w:pPr>
+              <w:pStyle w:val="NoSpacing"/>
+              <w:spacing w:lineRule="auto" w:line="240" w:before="0" w:after="0"/>
+              <w:rPr>
+                <w:lang w:val="en-US"/>
+              </w:rPr>
+            </w:pPr>
+            <w:r>
+              <w:rPr>
+                <w:lang w:val="en-US"/>
+              </w:rPr>
+              <w:t>Yes ish</w:t>
+            </w:r>
+          </w:p>
+        </w:tc>
+        <w:tc>
+          <w:tcPr>
+            <w:tcW w:w="1133" w:type="dxa"/>
+            <w:tcBorders/>
+            <w:shd w:fill="auto" w:val="clear"/>
+            <w:tcMar>
+              <w:left w:w="103" w:type="dxa"/>
             </w:tcMar>
           </w:tcPr>
           <w:p>
@@ -773,22 +852,21 @@
             <w:tcBorders/>
             <w:shd w:fill="auto" w:val="clear"/>
             <w:tcMar>
-              <w:left w:w="108" w:type="dxa"/>
-            </w:tcMar>
-          </w:tcPr>
-          <w:p>
-            <w:pPr>
-              <w:pStyle w:val="NoSpacing"/>
-              <w:spacing w:lineRule="auto" w:line="240" w:before="0" w:after="0"/>
-              <w:rPr>
-                <w:lang w:val="en-US"/>
-              </w:rPr>
-            </w:pPr>
-            <w:r>
-              <w:rPr>
-                <w:lang w:val="en-US"/>
-              </w:rPr>
-              <w:t>Daniel</w:t>
+              <w:left w:w="103" w:type="dxa"/>
+            </w:tcMar>
+          </w:tcPr>
+          <w:p>
+            <w:pPr>
+              <w:pStyle w:val="NoSpacing"/>
+              <w:spacing w:lineRule="auto" w:line="240" w:before="0" w:after="0"/>
+              <w:rPr>
+                <w:lang w:val="en-US"/>
+              </w:rPr>
+            </w:pPr>
+            <w:r>
+              <w:rPr>
+                <w:lang w:val="en-US"/>
+              </w:rPr>
             </w:r>
           </w:p>
         </w:tc>
@@ -798,31 +876,7 @@
             <w:tcBorders/>
             <w:shd w:fill="auto" w:val="clear"/>
             <w:tcMar>
-              <w:left w:w="108" w:type="dxa"/>
-            </w:tcMar>
-          </w:tcPr>
-          <w:p>
-            <w:pPr>
-              <w:pStyle w:val="NoSpacing"/>
-              <w:spacing w:lineRule="auto" w:line="240" w:before="0" w:after="0"/>
-              <w:rPr>
-                <w:lang w:val="en-US"/>
-              </w:rPr>
-            </w:pPr>
-            <w:r>
-              <w:rPr>
-                <w:lang w:val="en-US"/>
-              </w:rPr>
-            </w:r>
-          </w:p>
-        </w:tc>
-        <w:tc>
-          <w:tcPr>
-            <w:tcW w:w="1133" w:type="dxa"/>
-            <w:tcBorders/>
-            <w:shd w:fill="auto" w:val="clear"/>
-            <w:tcMar>
-              <w:left w:w="108" w:type="dxa"/>
+              <w:left w:w="103" w:type="dxa"/>
             </w:tcMar>
           </w:tcPr>
           <w:p>
@@ -846,55 +900,7 @@
             <w:tcBorders/>
             <w:shd w:fill="auto" w:val="clear"/>
             <w:tcMar>
-              <w:left w:w="108" w:type="dxa"/>
-            </w:tcMar>
-          </w:tcPr>
-          <w:p>
-            <w:pPr>
-              <w:pStyle w:val="NoSpacing"/>
-              <w:spacing w:lineRule="auto" w:line="240" w:before="0" w:after="0"/>
-              <w:rPr>
-                <w:lang w:val="en-US"/>
-              </w:rPr>
-            </w:pPr>
-            <w:r>
-              <w:rPr>
-                <w:lang w:val="en-US"/>
-              </w:rPr>
-            </w:r>
-          </w:p>
-        </w:tc>
-        <w:tc>
-          <w:tcPr>
-            <w:tcW w:w="1133" w:type="dxa"/>
-            <w:tcBorders/>
-            <w:shd w:fill="auto" w:val="clear"/>
-            <w:tcMar>
-              <w:left w:w="108" w:type="dxa"/>
-            </w:tcMar>
-          </w:tcPr>
-          <w:p>
-            <w:pPr>
-              <w:pStyle w:val="NoSpacing"/>
-              <w:spacing w:lineRule="auto" w:line="240" w:before="0" w:after="0"/>
-              <w:rPr>
-                <w:lang w:val="en-US"/>
-              </w:rPr>
-            </w:pPr>
-            <w:r>
-              <w:rPr>
-                <w:lang w:val="en-US"/>
-              </w:rPr>
-            </w:r>
-          </w:p>
-        </w:tc>
-        <w:tc>
-          <w:tcPr>
-            <w:tcW w:w="1132" w:type="dxa"/>
-            <w:tcBorders/>
-            <w:shd w:fill="auto" w:val="clear"/>
-            <w:tcMar>
-              <w:left w:w="108" w:type="dxa"/>
+              <w:left w:w="103" w:type="dxa"/>
             </w:tcMar>
           </w:tcPr>
           <w:p>
@@ -917,25 +923,74 @@
         <w:trPr/>
         <w:tc>
           <w:tcPr>
+            <w:tcW w:w="900" w:type="dxa"/>
+            <w:tcBorders/>
+            <w:shd w:fill="auto" w:val="clear"/>
+            <w:tcMar>
+              <w:left w:w="103" w:type="dxa"/>
+            </w:tcMar>
+          </w:tcPr>
+          <w:p>
+            <w:pPr>
+              <w:pStyle w:val="NoSpacing"/>
+              <w:spacing w:lineRule="auto" w:line="240" w:before="0" w:after="0"/>
+              <w:rPr>
+                <w:lang w:val="en-US"/>
+              </w:rPr>
+            </w:pPr>
+            <w:r>
+              <w:rPr>
+                <w:lang w:val="en-US"/>
+              </w:rPr>
+            </w:r>
+          </w:p>
+        </w:tc>
+        <w:tc>
+          <w:tcPr>
+            <w:tcW w:w="1365" w:type="dxa"/>
+            <w:tcBorders/>
+            <w:shd w:fill="auto" w:val="clear"/>
+            <w:tcMar>
+              <w:left w:w="103" w:type="dxa"/>
+            </w:tcMar>
+          </w:tcPr>
+          <w:p>
+            <w:pPr>
+              <w:pStyle w:val="NoSpacing"/>
+              <w:spacing w:lineRule="auto" w:line="240" w:before="0" w:after="0"/>
+              <w:rPr>
+                <w:lang w:val="en-US"/>
+              </w:rPr>
+            </w:pPr>
+            <w:r>
+              <w:rPr>
+                <w:lang w:val="en-US"/>
+              </w:rPr>
+            </w:r>
+          </w:p>
+        </w:tc>
+        <w:tc>
+          <w:tcPr>
             <w:tcW w:w="1132" w:type="dxa"/>
             <w:tcBorders/>
             <w:shd w:fill="auto" w:val="clear"/>
             <w:tcMar>
-              <w:left w:w="108" w:type="dxa"/>
-            </w:tcMar>
-          </w:tcPr>
-          <w:p>
-            <w:pPr>
-              <w:pStyle w:val="NoSpacing"/>
-              <w:spacing w:lineRule="auto" w:line="240" w:before="0" w:after="0"/>
-              <w:rPr>
-                <w:lang w:val="en-US"/>
-              </w:rPr>
-            </w:pPr>
-            <w:r>
-              <w:rPr>
-                <w:lang w:val="en-US"/>
-              </w:rPr>
+              <w:left w:w="103" w:type="dxa"/>
+            </w:tcMar>
+          </w:tcPr>
+          <w:p>
+            <w:pPr>
+              <w:pStyle w:val="NoSpacing"/>
+              <w:spacing w:lineRule="auto" w:line="240" w:before="0" w:after="0"/>
+              <w:rPr>
+                <w:lang w:val="en-US"/>
+              </w:rPr>
+            </w:pPr>
+            <w:r>
+              <w:rPr>
+                <w:lang w:val="en-US"/>
+              </w:rPr>
+              <w:t>Robert</w:t>
             </w:r>
           </w:p>
         </w:tc>
@@ -945,7 +1000,32 @@
             <w:tcBorders/>
             <w:shd w:fill="auto" w:val="clear"/>
             <w:tcMar>
-              <w:left w:w="108" w:type="dxa"/>
+              <w:left w:w="103" w:type="dxa"/>
+            </w:tcMar>
+          </w:tcPr>
+          <w:p>
+            <w:pPr>
+              <w:pStyle w:val="NoSpacing"/>
+              <w:spacing w:lineRule="auto" w:line="240" w:before="0" w:after="0"/>
+              <w:rPr>
+                <w:lang w:val="en-US"/>
+              </w:rPr>
+            </w:pPr>
+            <w:r>
+              <w:rPr>
+                <w:lang w:val="en-US"/>
+              </w:rPr>
+              <w:t>yes</w:t>
+            </w:r>
+          </w:p>
+        </w:tc>
+        <w:tc>
+          <w:tcPr>
+            <w:tcW w:w="1133" w:type="dxa"/>
+            <w:tcBorders/>
+            <w:shd w:fill="auto" w:val="clear"/>
+            <w:tcMar>
+              <w:left w:w="103" w:type="dxa"/>
             </w:tcMar>
           </w:tcPr>
           <w:p>
@@ -969,22 +1049,21 @@
             <w:tcBorders/>
             <w:shd w:fill="auto" w:val="clear"/>
             <w:tcMar>
-              <w:left w:w="108" w:type="dxa"/>
-            </w:tcMar>
-          </w:tcPr>
-          <w:p>
-            <w:pPr>
-              <w:pStyle w:val="NoSpacing"/>
-              <w:spacing w:lineRule="auto" w:line="240" w:before="0" w:after="0"/>
-              <w:rPr>
-                <w:lang w:val="en-US"/>
-              </w:rPr>
-            </w:pPr>
-            <w:r>
-              <w:rPr>
-                <w:lang w:val="en-US"/>
-              </w:rPr>
-              <w:t>Robert</w:t>
+              <w:left w:w="103" w:type="dxa"/>
+            </w:tcMar>
+          </w:tcPr>
+          <w:p>
+            <w:pPr>
+              <w:pStyle w:val="NoSpacing"/>
+              <w:spacing w:lineRule="auto" w:line="240" w:before="0" w:after="0"/>
+              <w:rPr>
+                <w:lang w:val="en-US"/>
+              </w:rPr>
+            </w:pPr>
+            <w:r>
+              <w:rPr>
+                <w:lang w:val="en-US"/>
+              </w:rPr>
             </w:r>
           </w:p>
         </w:tc>
@@ -994,31 +1073,7 @@
             <w:tcBorders/>
             <w:shd w:fill="auto" w:val="clear"/>
             <w:tcMar>
-              <w:left w:w="108" w:type="dxa"/>
-            </w:tcMar>
-          </w:tcPr>
-          <w:p>
-            <w:pPr>
-              <w:pStyle w:val="NoSpacing"/>
-              <w:spacing w:lineRule="auto" w:line="240" w:before="0" w:after="0"/>
-              <w:rPr>
-                <w:lang w:val="en-US"/>
-              </w:rPr>
-            </w:pPr>
-            <w:r>
-              <w:rPr>
-                <w:lang w:val="en-US"/>
-              </w:rPr>
-            </w:r>
-          </w:p>
-        </w:tc>
-        <w:tc>
-          <w:tcPr>
-            <w:tcW w:w="1133" w:type="dxa"/>
-            <w:tcBorders/>
-            <w:shd w:fill="auto" w:val="clear"/>
-            <w:tcMar>
-              <w:left w:w="108" w:type="dxa"/>
+              <w:left w:w="103" w:type="dxa"/>
             </w:tcMar>
           </w:tcPr>
           <w:p>
@@ -1042,55 +1097,7 @@
             <w:tcBorders/>
             <w:shd w:fill="auto" w:val="clear"/>
             <w:tcMar>
-              <w:left w:w="108" w:type="dxa"/>
-            </w:tcMar>
-          </w:tcPr>
-          <w:p>
-            <w:pPr>
-              <w:pStyle w:val="NoSpacing"/>
-              <w:spacing w:lineRule="auto" w:line="240" w:before="0" w:after="0"/>
-              <w:rPr>
-                <w:lang w:val="en-US"/>
-              </w:rPr>
-            </w:pPr>
-            <w:r>
-              <w:rPr>
-                <w:lang w:val="en-US"/>
-              </w:rPr>
-            </w:r>
-          </w:p>
-        </w:tc>
-        <w:tc>
-          <w:tcPr>
-            <w:tcW w:w="1133" w:type="dxa"/>
-            <w:tcBorders/>
-            <w:shd w:fill="auto" w:val="clear"/>
-            <w:tcMar>
-              <w:left w:w="108" w:type="dxa"/>
-            </w:tcMar>
-          </w:tcPr>
-          <w:p>
-            <w:pPr>
-              <w:pStyle w:val="NoSpacing"/>
-              <w:spacing w:lineRule="auto" w:line="240" w:before="0" w:after="0"/>
-              <w:rPr>
-                <w:lang w:val="en-US"/>
-              </w:rPr>
-            </w:pPr>
-            <w:r>
-              <w:rPr>
-                <w:lang w:val="en-US"/>
-              </w:rPr>
-            </w:r>
-          </w:p>
-        </w:tc>
-        <w:tc>
-          <w:tcPr>
-            <w:tcW w:w="1132" w:type="dxa"/>
-            <w:tcBorders/>
-            <w:shd w:fill="auto" w:val="clear"/>
-            <w:tcMar>
-              <w:left w:w="108" w:type="dxa"/>
+              <w:left w:w="103" w:type="dxa"/>
             </w:tcMar>
           </w:tcPr>
           <w:p>
@@ -1113,25 +1120,74 @@
         <w:trPr/>
         <w:tc>
           <w:tcPr>
+            <w:tcW w:w="900" w:type="dxa"/>
+            <w:tcBorders/>
+            <w:shd w:fill="auto" w:val="clear"/>
+            <w:tcMar>
+              <w:left w:w="103" w:type="dxa"/>
+            </w:tcMar>
+          </w:tcPr>
+          <w:p>
+            <w:pPr>
+              <w:pStyle w:val="NoSpacing"/>
+              <w:spacing w:lineRule="auto" w:line="240" w:before="0" w:after="0"/>
+              <w:rPr>
+                <w:lang w:val="en-US"/>
+              </w:rPr>
+            </w:pPr>
+            <w:r>
+              <w:rPr>
+                <w:lang w:val="en-US"/>
+              </w:rPr>
+            </w:r>
+          </w:p>
+        </w:tc>
+        <w:tc>
+          <w:tcPr>
+            <w:tcW w:w="1365" w:type="dxa"/>
+            <w:tcBorders/>
+            <w:shd w:fill="auto" w:val="clear"/>
+            <w:tcMar>
+              <w:left w:w="103" w:type="dxa"/>
+            </w:tcMar>
+          </w:tcPr>
+          <w:p>
+            <w:pPr>
+              <w:pStyle w:val="NoSpacing"/>
+              <w:spacing w:lineRule="auto" w:line="240" w:before="0" w:after="0"/>
+              <w:rPr>
+                <w:lang w:val="en-US"/>
+              </w:rPr>
+            </w:pPr>
+            <w:r>
+              <w:rPr>
+                <w:lang w:val="en-US"/>
+              </w:rPr>
+            </w:r>
+          </w:p>
+        </w:tc>
+        <w:tc>
+          <w:tcPr>
             <w:tcW w:w="1132" w:type="dxa"/>
             <w:tcBorders/>
             <w:shd w:fill="auto" w:val="clear"/>
             <w:tcMar>
-              <w:left w:w="108" w:type="dxa"/>
-            </w:tcMar>
-          </w:tcPr>
-          <w:p>
-            <w:pPr>
-              <w:pStyle w:val="NoSpacing"/>
-              <w:spacing w:lineRule="auto" w:line="240" w:before="0" w:after="0"/>
-              <w:rPr>
-                <w:lang w:val="en-US"/>
-              </w:rPr>
-            </w:pPr>
-            <w:r>
-              <w:rPr>
-                <w:lang w:val="en-US"/>
-              </w:rPr>
+              <w:left w:w="103" w:type="dxa"/>
+            </w:tcMar>
+          </w:tcPr>
+          <w:p>
+            <w:pPr>
+              <w:pStyle w:val="NoSpacing"/>
+              <w:spacing w:lineRule="auto" w:line="240" w:before="0" w:after="0"/>
+              <w:rPr>
+                <w:lang w:val="en-US"/>
+              </w:rPr>
+            </w:pPr>
+            <w:r>
+              <w:rPr>
+                <w:lang w:val="en-US"/>
+              </w:rPr>
+              <w:t>Peter</w:t>
             </w:r>
           </w:p>
         </w:tc>
@@ -1141,7 +1197,32 @@
             <w:tcBorders/>
             <w:shd w:fill="auto" w:val="clear"/>
             <w:tcMar>
-              <w:left w:w="108" w:type="dxa"/>
+              <w:left w:w="103" w:type="dxa"/>
+            </w:tcMar>
+          </w:tcPr>
+          <w:p>
+            <w:pPr>
+              <w:pStyle w:val="NoSpacing"/>
+              <w:spacing w:lineRule="auto" w:line="240" w:before="0" w:after="0"/>
+              <w:rPr>
+                <w:lang w:val="en-US"/>
+              </w:rPr>
+            </w:pPr>
+            <w:r>
+              <w:rPr>
+                <w:lang w:val="en-US"/>
+              </w:rPr>
+              <w:t>yes</w:t>
+            </w:r>
+          </w:p>
+        </w:tc>
+        <w:tc>
+          <w:tcPr>
+            <w:tcW w:w="1133" w:type="dxa"/>
+            <w:tcBorders/>
+            <w:shd w:fill="auto" w:val="clear"/>
+            <w:tcMar>
+              <w:left w:w="103" w:type="dxa"/>
             </w:tcMar>
           </w:tcPr>
           <w:p>
@@ -1165,34 +1246,21 @@
             <w:tcBorders/>
             <w:shd w:fill="auto" w:val="clear"/>
             <w:tcMar>
-              <w:left w:w="108" w:type="dxa"/>
-            </w:tcMar>
-          </w:tcPr>
-          <w:p>
-            <w:pPr>
-              <w:pStyle w:val="NoSpacing"/>
-              <w:spacing w:lineRule="auto" w:line="240" w:before="0" w:after="0"/>
-              <w:rPr>
-                <w:lang w:val="en-US"/>
-              </w:rPr>
-            </w:pPr>
-            <w:r>
-              <w:rPr>
-                <w:lang w:val="en-US"/>
-              </w:rPr>
-              <w:t>Pet</w:t>
-            </w:r>
-            <w:r>
-              <w:rPr>
-                <w:lang w:val="en-US"/>
-              </w:rPr>
-              <w:t>e</w:t>
-            </w:r>
-            <w:r>
-              <w:rPr>
-                <w:lang w:val="en-US"/>
-              </w:rPr>
-              <w:t>r</w:t>
+              <w:left w:w="103" w:type="dxa"/>
+            </w:tcMar>
+          </w:tcPr>
+          <w:p>
+            <w:pPr>
+              <w:pStyle w:val="NoSpacing"/>
+              <w:spacing w:lineRule="auto" w:line="240" w:before="0" w:after="0"/>
+              <w:rPr>
+                <w:lang w:val="en-US"/>
+              </w:rPr>
+            </w:pPr>
+            <w:r>
+              <w:rPr>
+                <w:lang w:val="en-US"/>
+              </w:rPr>
             </w:r>
           </w:p>
         </w:tc>
@@ -1202,31 +1270,7 @@
             <w:tcBorders/>
             <w:shd w:fill="auto" w:val="clear"/>
             <w:tcMar>
-              <w:left w:w="108" w:type="dxa"/>
-            </w:tcMar>
-          </w:tcPr>
-          <w:p>
-            <w:pPr>
-              <w:pStyle w:val="NoSpacing"/>
-              <w:spacing w:lineRule="auto" w:line="240" w:before="0" w:after="0"/>
-              <w:rPr>
-                <w:lang w:val="en-US"/>
-              </w:rPr>
-            </w:pPr>
-            <w:r>
-              <w:rPr>
-                <w:lang w:val="en-US"/>
-              </w:rPr>
-            </w:r>
-          </w:p>
-        </w:tc>
-        <w:tc>
-          <w:tcPr>
-            <w:tcW w:w="1133" w:type="dxa"/>
-            <w:tcBorders/>
-            <w:shd w:fill="auto" w:val="clear"/>
-            <w:tcMar>
-              <w:left w:w="108" w:type="dxa"/>
+              <w:left w:w="103" w:type="dxa"/>
             </w:tcMar>
           </w:tcPr>
           <w:p>
@@ -1250,55 +1294,7 @@
             <w:tcBorders/>
             <w:shd w:fill="auto" w:val="clear"/>
             <w:tcMar>
-              <w:left w:w="108" w:type="dxa"/>
-            </w:tcMar>
-          </w:tcPr>
-          <w:p>
-            <w:pPr>
-              <w:pStyle w:val="NoSpacing"/>
-              <w:spacing w:lineRule="auto" w:line="240" w:before="0" w:after="0"/>
-              <w:rPr>
-                <w:lang w:val="en-US"/>
-              </w:rPr>
-            </w:pPr>
-            <w:r>
-              <w:rPr>
-                <w:lang w:val="en-US"/>
-              </w:rPr>
-            </w:r>
-          </w:p>
-        </w:tc>
-        <w:tc>
-          <w:tcPr>
-            <w:tcW w:w="1133" w:type="dxa"/>
-            <w:tcBorders/>
-            <w:shd w:fill="auto" w:val="clear"/>
-            <w:tcMar>
-              <w:left w:w="108" w:type="dxa"/>
-            </w:tcMar>
-          </w:tcPr>
-          <w:p>
-            <w:pPr>
-              <w:pStyle w:val="NoSpacing"/>
-              <w:spacing w:lineRule="auto" w:line="240" w:before="0" w:after="0"/>
-              <w:rPr>
-                <w:lang w:val="en-US"/>
-              </w:rPr>
-            </w:pPr>
-            <w:r>
-              <w:rPr>
-                <w:lang w:val="en-US"/>
-              </w:rPr>
-            </w:r>
-          </w:p>
-        </w:tc>
-        <w:tc>
-          <w:tcPr>
-            <w:tcW w:w="1132" w:type="dxa"/>
-            <w:tcBorders/>
-            <w:shd w:fill="auto" w:val="clear"/>
-            <w:tcMar>
-              <w:left w:w="108" w:type="dxa"/>
+              <w:left w:w="103" w:type="dxa"/>
             </w:tcMar>
           </w:tcPr>
           <w:p>
@@ -1321,25 +1317,74 @@
         <w:trPr/>
         <w:tc>
           <w:tcPr>
+            <w:tcW w:w="900" w:type="dxa"/>
+            <w:tcBorders/>
+            <w:shd w:fill="auto" w:val="clear"/>
+            <w:tcMar>
+              <w:left w:w="103" w:type="dxa"/>
+            </w:tcMar>
+          </w:tcPr>
+          <w:p>
+            <w:pPr>
+              <w:pStyle w:val="NoSpacing"/>
+              <w:spacing w:lineRule="auto" w:line="240" w:before="0" w:after="0"/>
+              <w:rPr>
+                <w:lang w:val="en-US"/>
+              </w:rPr>
+            </w:pPr>
+            <w:r>
+              <w:rPr>
+                <w:lang w:val="en-US"/>
+              </w:rPr>
+            </w:r>
+          </w:p>
+        </w:tc>
+        <w:tc>
+          <w:tcPr>
+            <w:tcW w:w="1365" w:type="dxa"/>
+            <w:tcBorders/>
+            <w:shd w:fill="auto" w:val="clear"/>
+            <w:tcMar>
+              <w:left w:w="103" w:type="dxa"/>
+            </w:tcMar>
+          </w:tcPr>
+          <w:p>
+            <w:pPr>
+              <w:pStyle w:val="NoSpacing"/>
+              <w:spacing w:lineRule="auto" w:line="240" w:before="0" w:after="0"/>
+              <w:rPr>
+                <w:lang w:val="en-US"/>
+              </w:rPr>
+            </w:pPr>
+            <w:r>
+              <w:rPr>
+                <w:lang w:val="en-US"/>
+              </w:rPr>
+            </w:r>
+          </w:p>
+        </w:tc>
+        <w:tc>
+          <w:tcPr>
             <w:tcW w:w="1132" w:type="dxa"/>
             <w:tcBorders/>
             <w:shd w:fill="auto" w:val="clear"/>
             <w:tcMar>
-              <w:left w:w="108" w:type="dxa"/>
-            </w:tcMar>
-          </w:tcPr>
-          <w:p>
-            <w:pPr>
-              <w:pStyle w:val="NoSpacing"/>
-              <w:spacing w:lineRule="auto" w:line="240" w:before="0" w:after="0"/>
-              <w:rPr>
-                <w:lang w:val="en-US"/>
-              </w:rPr>
-            </w:pPr>
-            <w:r>
-              <w:rPr>
-                <w:lang w:val="en-US"/>
-              </w:rPr>
+              <w:left w:w="103" w:type="dxa"/>
+            </w:tcMar>
+          </w:tcPr>
+          <w:p>
+            <w:pPr>
+              <w:pStyle w:val="NoSpacing"/>
+              <w:spacing w:lineRule="auto" w:line="240" w:before="0" w:after="0"/>
+              <w:rPr>
+                <w:lang w:val="en-US"/>
+              </w:rPr>
+            </w:pPr>
+            <w:r>
+              <w:rPr>
+                <w:lang w:val="en-US"/>
+              </w:rPr>
+              <w:t>Jacob</w:t>
             </w:r>
           </w:p>
         </w:tc>
@@ -1349,7 +1394,32 @@
             <w:tcBorders/>
             <w:shd w:fill="auto" w:val="clear"/>
             <w:tcMar>
-              <w:left w:w="108" w:type="dxa"/>
+              <w:left w:w="103" w:type="dxa"/>
+            </w:tcMar>
+          </w:tcPr>
+          <w:p>
+            <w:pPr>
+              <w:pStyle w:val="NoSpacing"/>
+              <w:spacing w:lineRule="auto" w:line="240" w:before="0" w:after="0"/>
+              <w:rPr>
+                <w:lang w:val="en-US"/>
+              </w:rPr>
+            </w:pPr>
+            <w:r>
+              <w:rPr>
+                <w:lang w:val="en-US"/>
+              </w:rPr>
+              <w:t>yes</w:t>
+            </w:r>
+          </w:p>
+        </w:tc>
+        <w:tc>
+          <w:tcPr>
+            <w:tcW w:w="1133" w:type="dxa"/>
+            <w:tcBorders/>
+            <w:shd w:fill="auto" w:val="clear"/>
+            <w:tcMar>
+              <w:left w:w="103" w:type="dxa"/>
             </w:tcMar>
           </w:tcPr>
           <w:p>
@@ -1373,22 +1443,21 @@
             <w:tcBorders/>
             <w:shd w:fill="auto" w:val="clear"/>
             <w:tcMar>
-              <w:left w:w="108" w:type="dxa"/>
-            </w:tcMar>
-          </w:tcPr>
-          <w:p>
-            <w:pPr>
-              <w:pStyle w:val="NoSpacing"/>
-              <w:spacing w:lineRule="auto" w:line="240" w:before="0" w:after="0"/>
-              <w:rPr>
-                <w:lang w:val="en-US"/>
-              </w:rPr>
-            </w:pPr>
-            <w:r>
-              <w:rPr>
-                <w:lang w:val="en-US"/>
-              </w:rPr>
-              <w:t>Jacob</w:t>
+              <w:left w:w="103" w:type="dxa"/>
+            </w:tcMar>
+          </w:tcPr>
+          <w:p>
+            <w:pPr>
+              <w:pStyle w:val="NoSpacing"/>
+              <w:spacing w:lineRule="auto" w:line="240" w:before="0" w:after="0"/>
+              <w:rPr>
+                <w:lang w:val="en-US"/>
+              </w:rPr>
+            </w:pPr>
+            <w:r>
+              <w:rPr>
+                <w:lang w:val="en-US"/>
+              </w:rPr>
             </w:r>
           </w:p>
         </w:tc>
@@ -1398,31 +1467,7 @@
             <w:tcBorders/>
             <w:shd w:fill="auto" w:val="clear"/>
             <w:tcMar>
-              <w:left w:w="108" w:type="dxa"/>
-            </w:tcMar>
-          </w:tcPr>
-          <w:p>
-            <w:pPr>
-              <w:pStyle w:val="NoSpacing"/>
-              <w:spacing w:lineRule="auto" w:line="240" w:before="0" w:after="0"/>
-              <w:rPr>
-                <w:lang w:val="en-US"/>
-              </w:rPr>
-            </w:pPr>
-            <w:r>
-              <w:rPr>
-                <w:lang w:val="en-US"/>
-              </w:rPr>
-            </w:r>
-          </w:p>
-        </w:tc>
-        <w:tc>
-          <w:tcPr>
-            <w:tcW w:w="1133" w:type="dxa"/>
-            <w:tcBorders/>
-            <w:shd w:fill="auto" w:val="clear"/>
-            <w:tcMar>
-              <w:left w:w="108" w:type="dxa"/>
+              <w:left w:w="103" w:type="dxa"/>
             </w:tcMar>
           </w:tcPr>
           <w:p>
@@ -1446,55 +1491,7 @@
             <w:tcBorders/>
             <w:shd w:fill="auto" w:val="clear"/>
             <w:tcMar>
-              <w:left w:w="108" w:type="dxa"/>
-            </w:tcMar>
-          </w:tcPr>
-          <w:p>
-            <w:pPr>
-              <w:pStyle w:val="NoSpacing"/>
-              <w:spacing w:lineRule="auto" w:line="240" w:before="0" w:after="0"/>
-              <w:rPr>
-                <w:lang w:val="en-US"/>
-              </w:rPr>
-            </w:pPr>
-            <w:r>
-              <w:rPr>
-                <w:lang w:val="en-US"/>
-              </w:rPr>
-            </w:r>
-          </w:p>
-        </w:tc>
-        <w:tc>
-          <w:tcPr>
-            <w:tcW w:w="1133" w:type="dxa"/>
-            <w:tcBorders/>
-            <w:shd w:fill="auto" w:val="clear"/>
-            <w:tcMar>
-              <w:left w:w="108" w:type="dxa"/>
-            </w:tcMar>
-          </w:tcPr>
-          <w:p>
-            <w:pPr>
-              <w:pStyle w:val="NoSpacing"/>
-              <w:spacing w:lineRule="auto" w:line="240" w:before="0" w:after="0"/>
-              <w:rPr>
-                <w:lang w:val="en-US"/>
-              </w:rPr>
-            </w:pPr>
-            <w:r>
-              <w:rPr>
-                <w:lang w:val="en-US"/>
-              </w:rPr>
-            </w:r>
-          </w:p>
-        </w:tc>
-        <w:tc>
-          <w:tcPr>
-            <w:tcW w:w="1132" w:type="dxa"/>
-            <w:tcBorders/>
-            <w:shd w:fill="auto" w:val="clear"/>
-            <w:tcMar>
-              <w:left w:w="108" w:type="dxa"/>
+              <w:left w:w="103" w:type="dxa"/>
             </w:tcMar>
           </w:tcPr>
           <w:p>
@@ -1532,29 +1529,29 @@
         <w:tblStyle w:val="TableGrid"/>
         <w:tblW w:w="9067" w:type="dxa"/>
         <w:jc w:val="left"/>
-        <w:tblInd w:w="0" w:type="dxa"/>
+        <w:tblInd w:w="-5" w:type="dxa"/>
         <w:tblCellMar>
           <w:top w:w="0" w:type="dxa"/>
-          <w:left w:w="108" w:type="dxa"/>
+          <w:left w:w="103" w:type="dxa"/>
           <w:bottom w:w="0" w:type="dxa"/>
           <w:right w:w="108" w:type="dxa"/>
         </w:tblCellMar>
         <w:tblLook w:val="04a0" w:noVBand="1" w:noHBand="0" w:lastColumn="0" w:firstColumn="1" w:lastRow="0" w:firstRow="1"/>
       </w:tblPr>
       <w:tblGrid>
-        <w:gridCol w:w="5523"/>
+        <w:gridCol w:w="5522"/>
         <w:gridCol w:w="2269"/>
-        <w:gridCol w:w="1275"/>
+        <w:gridCol w:w="1276"/>
       </w:tblGrid>
       <w:tr>
         <w:trPr/>
         <w:tc>
           <w:tcPr>
-            <w:tcW w:w="5523" w:type="dxa"/>
-            <w:tcBorders/>
-            <w:shd w:fill="auto" w:val="clear"/>
-            <w:tcMar>
-              <w:left w:w="108" w:type="dxa"/>
+            <w:tcW w:w="5522" w:type="dxa"/>
+            <w:tcBorders/>
+            <w:shd w:fill="auto" w:val="clear"/>
+            <w:tcMar>
+              <w:left w:w="103" w:type="dxa"/>
             </w:tcMar>
           </w:tcPr>
           <w:p>
@@ -1582,7 +1579,7 @@
             <w:tcBorders/>
             <w:shd w:fill="auto" w:val="clear"/>
             <w:tcMar>
-              <w:left w:w="108" w:type="dxa"/>
+              <w:left w:w="103" w:type="dxa"/>
             </w:tcMar>
           </w:tcPr>
           <w:p>
@@ -1606,11 +1603,11 @@
         </w:tc>
         <w:tc>
           <w:tcPr>
-            <w:tcW w:w="1275" w:type="dxa"/>
-            <w:tcBorders/>
-            <w:shd w:fill="auto" w:val="clear"/>
-            <w:tcMar>
-              <w:left w:w="108" w:type="dxa"/>
+            <w:tcW w:w="1276" w:type="dxa"/>
+            <w:tcBorders/>
+            <w:shd w:fill="auto" w:val="clear"/>
+            <w:tcMar>
+              <w:left w:w="103" w:type="dxa"/>
             </w:tcMar>
           </w:tcPr>
           <w:p>
@@ -1637,11 +1634,11 @@
         <w:trPr/>
         <w:tc>
           <w:tcPr>
-            <w:tcW w:w="5523" w:type="dxa"/>
-            <w:tcBorders/>
-            <w:shd w:fill="auto" w:val="clear"/>
-            <w:tcMar>
-              <w:left w:w="108" w:type="dxa"/>
+            <w:tcW w:w="5522" w:type="dxa"/>
+            <w:tcBorders/>
+            <w:shd w:fill="auto" w:val="clear"/>
+            <w:tcMar>
+              <w:left w:w="103" w:type="dxa"/>
             </w:tcMar>
           </w:tcPr>
           <w:p>
@@ -1666,7 +1663,7 @@
             <w:tcBorders/>
             <w:shd w:fill="auto" w:val="clear"/>
             <w:tcMar>
-              <w:left w:w="108" w:type="dxa"/>
+              <w:left w:w="103" w:type="dxa"/>
             </w:tcMar>
           </w:tcPr>
           <w:p>
@@ -1687,11 +1684,11 @@
         </w:tc>
         <w:tc>
           <w:tcPr>
-            <w:tcW w:w="1275" w:type="dxa"/>
-            <w:tcBorders/>
-            <w:shd w:fill="auto" w:val="clear"/>
-            <w:tcMar>
-              <w:left w:w="108" w:type="dxa"/>
+            <w:tcW w:w="1276" w:type="dxa"/>
+            <w:tcBorders/>
+            <w:shd w:fill="auto" w:val="clear"/>
+            <w:tcMar>
+              <w:left w:w="103" w:type="dxa"/>
             </w:tcMar>
           </w:tcPr>
           <w:p>
@@ -1715,11 +1712,11 @@
         <w:trPr/>
         <w:tc>
           <w:tcPr>
-            <w:tcW w:w="5523" w:type="dxa"/>
-            <w:tcBorders/>
-            <w:shd w:fill="auto" w:val="clear"/>
-            <w:tcMar>
-              <w:left w:w="108" w:type="dxa"/>
+            <w:tcW w:w="5522" w:type="dxa"/>
+            <w:tcBorders/>
+            <w:shd w:fill="auto" w:val="clear"/>
+            <w:tcMar>
+              <w:left w:w="103" w:type="dxa"/>
             </w:tcMar>
           </w:tcPr>
           <w:p>
@@ -1744,7 +1741,7 @@
             <w:tcBorders/>
             <w:shd w:fill="auto" w:val="clear"/>
             <w:tcMar>
-              <w:left w:w="108" w:type="dxa"/>
+              <w:left w:w="103" w:type="dxa"/>
             </w:tcMar>
           </w:tcPr>
           <w:p>
@@ -1765,11 +1762,11 @@
         </w:tc>
         <w:tc>
           <w:tcPr>
-            <w:tcW w:w="1275" w:type="dxa"/>
-            <w:tcBorders/>
-            <w:shd w:fill="auto" w:val="clear"/>
-            <w:tcMar>
-              <w:left w:w="108" w:type="dxa"/>
+            <w:tcW w:w="1276" w:type="dxa"/>
+            <w:tcBorders/>
+            <w:shd w:fill="auto" w:val="clear"/>
+            <w:tcMar>
+              <w:left w:w="103" w:type="dxa"/>
             </w:tcMar>
           </w:tcPr>
           <w:p>
@@ -1795,11 +1792,11 @@
         </w:trPr>
         <w:tc>
           <w:tcPr>
-            <w:tcW w:w="5523" w:type="dxa"/>
-            <w:tcBorders/>
-            <w:shd w:fill="auto" w:val="clear"/>
-            <w:tcMar>
-              <w:left w:w="108" w:type="dxa"/>
+            <w:tcW w:w="5522" w:type="dxa"/>
+            <w:tcBorders/>
+            <w:shd w:fill="auto" w:val="clear"/>
+            <w:tcMar>
+              <w:left w:w="103" w:type="dxa"/>
             </w:tcMar>
           </w:tcPr>
           <w:p>
@@ -1826,7 +1823,7 @@
             <w:tcBorders/>
             <w:shd w:fill="auto" w:val="clear"/>
             <w:tcMar>
-              <w:left w:w="108" w:type="dxa"/>
+              <w:left w:w="103" w:type="dxa"/>
             </w:tcMar>
           </w:tcPr>
           <w:p>
@@ -1847,11 +1844,11 @@
         </w:tc>
         <w:tc>
           <w:tcPr>
-            <w:tcW w:w="1275" w:type="dxa"/>
-            <w:tcBorders/>
-            <w:shd w:fill="auto" w:val="clear"/>
-            <w:tcMar>
-              <w:left w:w="108" w:type="dxa"/>
+            <w:tcW w:w="1276" w:type="dxa"/>
+            <w:tcBorders/>
+            <w:shd w:fill="auto" w:val="clear"/>
+            <w:tcMar>
+              <w:left w:w="103" w:type="dxa"/>
             </w:tcMar>
           </w:tcPr>
           <w:p>
@@ -1875,11 +1872,11 @@
         <w:trPr/>
         <w:tc>
           <w:tcPr>
-            <w:tcW w:w="5523" w:type="dxa"/>
-            <w:tcBorders/>
-            <w:shd w:fill="auto" w:val="clear"/>
-            <w:tcMar>
-              <w:left w:w="108" w:type="dxa"/>
+            <w:tcW w:w="5522" w:type="dxa"/>
+            <w:tcBorders/>
+            <w:shd w:fill="auto" w:val="clear"/>
+            <w:tcMar>
+              <w:left w:w="103" w:type="dxa"/>
             </w:tcMar>
           </w:tcPr>
           <w:p>
@@ -1904,7 +1901,7 @@
             <w:tcBorders/>
             <w:shd w:fill="auto" w:val="clear"/>
             <w:tcMar>
-              <w:left w:w="108" w:type="dxa"/>
+              <w:left w:w="103" w:type="dxa"/>
             </w:tcMar>
           </w:tcPr>
           <w:p>
@@ -1925,11 +1922,11 @@
         </w:tc>
         <w:tc>
           <w:tcPr>
-            <w:tcW w:w="1275" w:type="dxa"/>
-            <w:tcBorders/>
-            <w:shd w:fill="auto" w:val="clear"/>
-            <w:tcMar>
-              <w:left w:w="108" w:type="dxa"/>
+            <w:tcW w:w="1276" w:type="dxa"/>
+            <w:tcBorders/>
+            <w:shd w:fill="auto" w:val="clear"/>
+            <w:tcMar>
+              <w:left w:w="103" w:type="dxa"/>
             </w:tcMar>
           </w:tcPr>
           <w:p>
@@ -1955,11 +1952,11 @@
         </w:trPr>
         <w:tc>
           <w:tcPr>
-            <w:tcW w:w="5523" w:type="dxa"/>
-            <w:tcBorders/>
-            <w:shd w:fill="auto" w:val="clear"/>
-            <w:tcMar>
-              <w:left w:w="108" w:type="dxa"/>
+            <w:tcW w:w="5522" w:type="dxa"/>
+            <w:tcBorders/>
+            <w:shd w:fill="auto" w:val="clear"/>
+            <w:tcMar>
+              <w:left w:w="103" w:type="dxa"/>
             </w:tcMar>
           </w:tcPr>
           <w:p>
@@ -1983,31 +1980,31 @@
             <w:tcBorders/>
             <w:shd w:fill="auto" w:val="clear"/>
             <w:tcMar>
-              <w:left w:w="108" w:type="dxa"/>
-            </w:tcMar>
-          </w:tcPr>
-          <w:p>
-            <w:pPr>
-              <w:pStyle w:val="Normal"/>
-              <w:spacing w:lineRule="auto" w:line="240" w:before="0" w:after="0"/>
-              <w:rPr>
-                <w:lang w:val="en-US"/>
-              </w:rPr>
-            </w:pPr>
-            <w:r>
-              <w:rPr>
-                <w:lang w:val="en-US"/>
-              </w:rPr>
-            </w:r>
-          </w:p>
-        </w:tc>
-        <w:tc>
-          <w:tcPr>
-            <w:tcW w:w="1275" w:type="dxa"/>
-            <w:tcBorders/>
-            <w:shd w:fill="auto" w:val="clear"/>
-            <w:tcMar>
-              <w:left w:w="108" w:type="dxa"/>
+              <w:left w:w="103" w:type="dxa"/>
+            </w:tcMar>
+          </w:tcPr>
+          <w:p>
+            <w:pPr>
+              <w:pStyle w:val="Normal"/>
+              <w:spacing w:lineRule="auto" w:line="240" w:before="0" w:after="0"/>
+              <w:rPr>
+                <w:lang w:val="en-US"/>
+              </w:rPr>
+            </w:pPr>
+            <w:r>
+              <w:rPr>
+                <w:lang w:val="en-US"/>
+              </w:rPr>
+            </w:r>
+          </w:p>
+        </w:tc>
+        <w:tc>
+          <w:tcPr>
+            <w:tcW w:w="1276" w:type="dxa"/>
+            <w:tcBorders/>
+            <w:shd w:fill="auto" w:val="clear"/>
+            <w:tcMar>
+              <w:left w:w="103" w:type="dxa"/>
             </w:tcMar>
           </w:tcPr>
           <w:p>
@@ -2032,11 +2029,11 @@
         </w:trPr>
         <w:tc>
           <w:tcPr>
-            <w:tcW w:w="5523" w:type="dxa"/>
-            <w:tcBorders/>
-            <w:shd w:fill="auto" w:val="clear"/>
-            <w:tcMar>
-              <w:left w:w="108" w:type="dxa"/>
+            <w:tcW w:w="5522" w:type="dxa"/>
+            <w:tcBorders/>
+            <w:shd w:fill="auto" w:val="clear"/>
+            <w:tcMar>
+              <w:left w:w="103" w:type="dxa"/>
             </w:tcMar>
           </w:tcPr>
           <w:p>
@@ -2060,31 +2057,31 @@
             <w:tcBorders/>
             <w:shd w:fill="auto" w:val="clear"/>
             <w:tcMar>
-              <w:left w:w="108" w:type="dxa"/>
-            </w:tcMar>
-          </w:tcPr>
-          <w:p>
-            <w:pPr>
-              <w:pStyle w:val="Normal"/>
-              <w:spacing w:lineRule="auto" w:line="240" w:before="0" w:after="0"/>
-              <w:rPr>
-                <w:lang w:val="en-US"/>
-              </w:rPr>
-            </w:pPr>
-            <w:r>
-              <w:rPr>
-                <w:lang w:val="en-US"/>
-              </w:rPr>
-            </w:r>
-          </w:p>
-        </w:tc>
-        <w:tc>
-          <w:tcPr>
-            <w:tcW w:w="1275" w:type="dxa"/>
-            <w:tcBorders/>
-            <w:shd w:fill="auto" w:val="clear"/>
-            <w:tcMar>
-              <w:left w:w="108" w:type="dxa"/>
+              <w:left w:w="103" w:type="dxa"/>
+            </w:tcMar>
+          </w:tcPr>
+          <w:p>
+            <w:pPr>
+              <w:pStyle w:val="Normal"/>
+              <w:spacing w:lineRule="auto" w:line="240" w:before="0" w:after="0"/>
+              <w:rPr>
+                <w:lang w:val="en-US"/>
+              </w:rPr>
+            </w:pPr>
+            <w:r>
+              <w:rPr>
+                <w:lang w:val="en-US"/>
+              </w:rPr>
+            </w:r>
+          </w:p>
+        </w:tc>
+        <w:tc>
+          <w:tcPr>
+            <w:tcW w:w="1276" w:type="dxa"/>
+            <w:tcBorders/>
+            <w:shd w:fill="auto" w:val="clear"/>
+            <w:tcMar>
+              <w:left w:w="103" w:type="dxa"/>
             </w:tcMar>
           </w:tcPr>
           <w:p>
@@ -2107,25 +2104,31 @@
         <w:trPr/>
         <w:tc>
           <w:tcPr>
-            <w:tcW w:w="5523" w:type="dxa"/>
-            <w:tcBorders/>
-            <w:shd w:fill="auto" w:val="clear"/>
-            <w:tcMar>
-              <w:left w:w="108" w:type="dxa"/>
-            </w:tcMar>
-          </w:tcPr>
-          <w:p>
-            <w:pPr>
-              <w:pStyle w:val="Normal"/>
-              <w:spacing w:lineRule="auto" w:line="240" w:before="0" w:after="0"/>
-              <w:rPr>
-                <w:lang w:val="en-US"/>
-              </w:rPr>
-            </w:pPr>
-            <w:r>
-              <w:rPr>
-                <w:lang w:val="en-US"/>
-              </w:rPr>
+            <w:tcW w:w="5522" w:type="dxa"/>
+            <w:tcBorders/>
+            <w:shd w:fill="auto" w:val="clear"/>
+            <w:tcMar>
+              <w:left w:w="103" w:type="dxa"/>
+            </w:tcMar>
+          </w:tcPr>
+          <w:p>
+            <w:pPr>
+              <w:pStyle w:val="Normal"/>
+              <w:spacing w:lineRule="auto" w:line="240" w:before="0" w:after="0"/>
+              <w:rPr>
+                <w:b/>
+                <w:b/>
+                <w:bCs/>
+                <w:lang w:val="en-US"/>
+              </w:rPr>
+            </w:pPr>
+            <w:r>
+              <w:rPr>
+                <w:b/>
+                <w:bCs/>
+                <w:lang w:val="en-US"/>
+              </w:rPr>
+              <w:t>Actual times</w:t>
             </w:r>
           </w:p>
         </w:tc>
@@ -2135,31 +2138,31 @@
             <w:tcBorders/>
             <w:shd w:fill="auto" w:val="clear"/>
             <w:tcMar>
-              <w:left w:w="108" w:type="dxa"/>
-            </w:tcMar>
-          </w:tcPr>
-          <w:p>
-            <w:pPr>
-              <w:pStyle w:val="Normal"/>
-              <w:spacing w:lineRule="auto" w:line="240" w:before="0" w:after="0"/>
-              <w:rPr>
-                <w:lang w:val="en-US"/>
-              </w:rPr>
-            </w:pPr>
-            <w:r>
-              <w:rPr>
-                <w:lang w:val="en-US"/>
-              </w:rPr>
-            </w:r>
-          </w:p>
-        </w:tc>
-        <w:tc>
-          <w:tcPr>
-            <w:tcW w:w="1275" w:type="dxa"/>
-            <w:tcBorders/>
-            <w:shd w:fill="auto" w:val="clear"/>
-            <w:tcMar>
-              <w:left w:w="108" w:type="dxa"/>
+              <w:left w:w="103" w:type="dxa"/>
+            </w:tcMar>
+          </w:tcPr>
+          <w:p>
+            <w:pPr>
+              <w:pStyle w:val="Normal"/>
+              <w:spacing w:lineRule="auto" w:line="240" w:before="0" w:after="0"/>
+              <w:rPr>
+                <w:lang w:val="en-US"/>
+              </w:rPr>
+            </w:pPr>
+            <w:r>
+              <w:rPr>
+                <w:lang w:val="en-US"/>
+              </w:rPr>
+            </w:r>
+          </w:p>
+        </w:tc>
+        <w:tc>
+          <w:tcPr>
+            <w:tcW w:w="1276" w:type="dxa"/>
+            <w:tcBorders/>
+            <w:shd w:fill="auto" w:val="clear"/>
+            <w:tcMar>
+              <w:left w:w="103" w:type="dxa"/>
             </w:tcMar>
           </w:tcPr>
           <w:p>
@@ -2182,25 +2185,26 @@
         <w:trPr/>
         <w:tc>
           <w:tcPr>
-            <w:tcW w:w="5523" w:type="dxa"/>
-            <w:tcBorders/>
-            <w:shd w:fill="auto" w:val="clear"/>
-            <w:tcMar>
-              <w:left w:w="108" w:type="dxa"/>
-            </w:tcMar>
-          </w:tcPr>
-          <w:p>
-            <w:pPr>
-              <w:pStyle w:val="Normal"/>
-              <w:spacing w:lineRule="auto" w:line="240" w:before="0" w:after="0"/>
-              <w:rPr>
-                <w:lang w:val="en-US"/>
-              </w:rPr>
-            </w:pPr>
-            <w:r>
-              <w:rPr>
-                <w:lang w:val="en-US"/>
-              </w:rPr>
+            <w:tcW w:w="5522" w:type="dxa"/>
+            <w:tcBorders/>
+            <w:shd w:fill="auto" w:val="clear"/>
+            <w:tcMar>
+              <w:left w:w="103" w:type="dxa"/>
+            </w:tcMar>
+          </w:tcPr>
+          <w:p>
+            <w:pPr>
+              <w:pStyle w:val="Normal"/>
+              <w:spacing w:lineRule="auto" w:line="240" w:before="0" w:after="0"/>
+              <w:rPr>
+                <w:lang w:val="en-US"/>
+              </w:rPr>
+            </w:pPr>
+            <w:r>
+              <w:rPr>
+                <w:lang w:val="en-US"/>
+              </w:rPr>
+              <w:t>Anna</w:t>
             </w:r>
           </w:p>
         </w:tc>
@@ -2210,45 +2214,46 @@
             <w:tcBorders/>
             <w:shd w:fill="auto" w:val="clear"/>
             <w:tcMar>
-              <w:left w:w="108" w:type="dxa"/>
-            </w:tcMar>
-          </w:tcPr>
-          <w:p>
-            <w:pPr>
-              <w:pStyle w:val="Normal"/>
-              <w:spacing w:lineRule="auto" w:line="240" w:before="0" w:after="0"/>
-              <w:rPr>
-                <w:lang w:val="en-US"/>
-              </w:rPr>
-            </w:pPr>
-            <w:r>
-              <w:rPr>
-                <w:lang w:val="en-US"/>
-              </w:rPr>
-            </w:r>
-          </w:p>
-        </w:tc>
-        <w:tc>
-          <w:tcPr>
-            <w:tcW w:w="1275" w:type="dxa"/>
-            <w:tcBorders/>
-            <w:shd w:fill="auto" w:val="clear"/>
-            <w:tcMar>
-              <w:left w:w="108" w:type="dxa"/>
-            </w:tcMar>
-          </w:tcPr>
-          <w:p>
-            <w:pPr>
-              <w:pStyle w:val="Normal"/>
-              <w:spacing w:lineRule="auto" w:line="240" w:before="0" w:after="0"/>
-              <w:rPr>
-                <w:lang w:val="en-US"/>
-              </w:rPr>
-            </w:pPr>
-            <w:r>
-              <w:rPr>
-                <w:lang w:val="en-US"/>
-              </w:rPr>
+              <w:left w:w="103" w:type="dxa"/>
+            </w:tcMar>
+          </w:tcPr>
+          <w:p>
+            <w:pPr>
+              <w:pStyle w:val="Normal"/>
+              <w:spacing w:lineRule="auto" w:line="240" w:before="0" w:after="0"/>
+              <w:rPr>
+                <w:lang w:val="en-US"/>
+              </w:rPr>
+            </w:pPr>
+            <w:r>
+              <w:rPr>
+                <w:lang w:val="en-US"/>
+              </w:rPr>
+            </w:r>
+          </w:p>
+        </w:tc>
+        <w:tc>
+          <w:tcPr>
+            <w:tcW w:w="1276" w:type="dxa"/>
+            <w:tcBorders/>
+            <w:shd w:fill="auto" w:val="clear"/>
+            <w:tcMar>
+              <w:left w:w="103" w:type="dxa"/>
+            </w:tcMar>
+          </w:tcPr>
+          <w:p>
+            <w:pPr>
+              <w:pStyle w:val="Normal"/>
+              <w:spacing w:lineRule="auto" w:line="240" w:before="0" w:after="0"/>
+              <w:rPr>
+                <w:lang w:val="en-US"/>
+              </w:rPr>
+            </w:pPr>
+            <w:r>
+              <w:rPr>
+                <w:lang w:val="en-US"/>
+              </w:rPr>
+              <w:t>Jens</w:t>
             </w:r>
           </w:p>
         </w:tc>
@@ -2257,25 +2262,26 @@
         <w:trPr/>
         <w:tc>
           <w:tcPr>
-            <w:tcW w:w="5523" w:type="dxa"/>
-            <w:tcBorders/>
-            <w:shd w:fill="auto" w:val="clear"/>
-            <w:tcMar>
-              <w:left w:w="108" w:type="dxa"/>
-            </w:tcMar>
-          </w:tcPr>
-          <w:p>
-            <w:pPr>
-              <w:pStyle w:val="Normal"/>
-              <w:spacing w:lineRule="auto" w:line="240" w:before="0" w:after="0"/>
-              <w:rPr>
-                <w:lang w:val="en-US"/>
-              </w:rPr>
-            </w:pPr>
-            <w:r>
-              <w:rPr>
-                <w:lang w:val="en-US"/>
-              </w:rPr>
+            <w:tcW w:w="5522" w:type="dxa"/>
+            <w:tcBorders/>
+            <w:shd w:fill="auto" w:val="clear"/>
+            <w:tcMar>
+              <w:left w:w="103" w:type="dxa"/>
+            </w:tcMar>
+          </w:tcPr>
+          <w:p>
+            <w:pPr>
+              <w:pStyle w:val="Normal"/>
+              <w:spacing w:lineRule="auto" w:line="240" w:before="0" w:after="0"/>
+              <w:rPr>
+                <w:lang w:val="en-US"/>
+              </w:rPr>
+            </w:pPr>
+            <w:r>
+              <w:rPr>
+                <w:lang w:val="en-US"/>
+              </w:rPr>
+              <w:t>Start-up</w:t>
             </w:r>
           </w:p>
         </w:tc>
@@ -2285,31 +2291,31 @@
             <w:tcBorders/>
             <w:shd w:fill="auto" w:val="clear"/>
             <w:tcMar>
-              <w:left w:w="108" w:type="dxa"/>
-            </w:tcMar>
-          </w:tcPr>
-          <w:p>
-            <w:pPr>
-              <w:pStyle w:val="Normal"/>
-              <w:spacing w:lineRule="auto" w:line="240" w:before="0" w:after="0"/>
-              <w:rPr>
-                <w:lang w:val="en-US"/>
-              </w:rPr>
-            </w:pPr>
-            <w:r>
-              <w:rPr>
-                <w:lang w:val="en-US"/>
-              </w:rPr>
-            </w:r>
-          </w:p>
-        </w:tc>
-        <w:tc>
-          <w:tcPr>
-            <w:tcW w:w="1275" w:type="dxa"/>
-            <w:tcBorders/>
-            <w:shd w:fill="auto" w:val="clear"/>
-            <w:tcMar>
-              <w:left w:w="108" w:type="dxa"/>
+              <w:left w:w="103" w:type="dxa"/>
+            </w:tcMar>
+          </w:tcPr>
+          <w:p>
+            <w:pPr>
+              <w:pStyle w:val="Normal"/>
+              <w:spacing w:lineRule="auto" w:line="240" w:before="0" w:after="0"/>
+              <w:rPr>
+                <w:lang w:val="en-US"/>
+              </w:rPr>
+            </w:pPr>
+            <w:r>
+              <w:rPr>
+                <w:lang w:val="en-US"/>
+              </w:rPr>
+            </w:r>
+          </w:p>
+        </w:tc>
+        <w:tc>
+          <w:tcPr>
+            <w:tcW w:w="1276" w:type="dxa"/>
+            <w:tcBorders/>
+            <w:shd w:fill="auto" w:val="clear"/>
+            <w:tcMar>
+              <w:left w:w="103" w:type="dxa"/>
             </w:tcMar>
           </w:tcPr>
           <w:p>
@@ -2332,25 +2338,26 @@
         <w:trPr/>
         <w:tc>
           <w:tcPr>
-            <w:tcW w:w="5523" w:type="dxa"/>
-            <w:tcBorders/>
-            <w:shd w:fill="auto" w:val="clear"/>
-            <w:tcMar>
-              <w:left w:w="108" w:type="dxa"/>
-            </w:tcMar>
-          </w:tcPr>
-          <w:p>
-            <w:pPr>
-              <w:pStyle w:val="Normal"/>
-              <w:spacing w:lineRule="auto" w:line="240" w:before="0" w:after="0"/>
-              <w:rPr>
-                <w:lang w:val="en-US"/>
-              </w:rPr>
-            </w:pPr>
-            <w:r>
-              <w:rPr>
-                <w:lang w:val="en-US"/>
-              </w:rPr>
+            <w:tcW w:w="5522" w:type="dxa"/>
+            <w:tcBorders/>
+            <w:shd w:fill="auto" w:val="clear"/>
+            <w:tcMar>
+              <w:left w:w="103" w:type="dxa"/>
+            </w:tcMar>
+          </w:tcPr>
+          <w:p>
+            <w:pPr>
+              <w:pStyle w:val="Normal"/>
+              <w:spacing w:lineRule="auto" w:line="240" w:before="0" w:after="0"/>
+              <w:rPr>
+                <w:lang w:val="en-US"/>
+              </w:rPr>
+            </w:pPr>
+            <w:r>
+              <w:rPr>
+                <w:lang w:val="en-US"/>
+              </w:rPr>
+              <w:t>Barcelonaplan</w:t>
             </w:r>
           </w:p>
         </w:tc>
@@ -2360,31 +2367,31 @@
             <w:tcBorders/>
             <w:shd w:fill="auto" w:val="clear"/>
             <w:tcMar>
-              <w:left w:w="108" w:type="dxa"/>
-            </w:tcMar>
-          </w:tcPr>
-          <w:p>
-            <w:pPr>
-              <w:pStyle w:val="Normal"/>
-              <w:spacing w:lineRule="auto" w:line="240" w:before="0" w:after="0"/>
-              <w:rPr>
-                <w:lang w:val="en-US"/>
-              </w:rPr>
-            </w:pPr>
-            <w:r>
-              <w:rPr>
-                <w:lang w:val="en-US"/>
-              </w:rPr>
-            </w:r>
-          </w:p>
-        </w:tc>
-        <w:tc>
-          <w:tcPr>
-            <w:tcW w:w="1275" w:type="dxa"/>
-            <w:tcBorders/>
-            <w:shd w:fill="auto" w:val="clear"/>
-            <w:tcMar>
-              <w:left w:w="108" w:type="dxa"/>
+              <w:left w:w="103" w:type="dxa"/>
+            </w:tcMar>
+          </w:tcPr>
+          <w:p>
+            <w:pPr>
+              <w:pStyle w:val="Normal"/>
+              <w:spacing w:lineRule="auto" w:line="240" w:before="0" w:after="0"/>
+              <w:rPr>
+                <w:lang w:val="en-US"/>
+              </w:rPr>
+            </w:pPr>
+            <w:r>
+              <w:rPr>
+                <w:lang w:val="en-US"/>
+              </w:rPr>
+            </w:r>
+          </w:p>
+        </w:tc>
+        <w:tc>
+          <w:tcPr>
+            <w:tcW w:w="1276" w:type="dxa"/>
+            <w:tcBorders/>
+            <w:shd w:fill="auto" w:val="clear"/>
+            <w:tcMar>
+              <w:left w:w="103" w:type="dxa"/>
             </w:tcMar>
           </w:tcPr>
           <w:p>
@@ -2407,25 +2414,26 @@
         <w:trPr/>
         <w:tc>
           <w:tcPr>
-            <w:tcW w:w="5523" w:type="dxa"/>
-            <w:tcBorders/>
-            <w:shd w:fill="auto" w:val="clear"/>
-            <w:tcMar>
-              <w:left w:w="108" w:type="dxa"/>
-            </w:tcMar>
-          </w:tcPr>
-          <w:p>
-            <w:pPr>
-              <w:pStyle w:val="Normal"/>
-              <w:spacing w:lineRule="auto" w:line="240" w:before="0" w:after="0"/>
-              <w:rPr>
-                <w:lang w:val="en-US"/>
-              </w:rPr>
-            </w:pPr>
-            <w:r>
-              <w:rPr>
-                <w:lang w:val="en-US"/>
-              </w:rPr>
+            <w:tcW w:w="5522" w:type="dxa"/>
+            <w:tcBorders/>
+            <w:shd w:fill="auto" w:val="clear"/>
+            <w:tcMar>
+              <w:left w:w="103" w:type="dxa"/>
+            </w:tcMar>
+          </w:tcPr>
+          <w:p>
+            <w:pPr>
+              <w:pStyle w:val="Normal"/>
+              <w:spacing w:lineRule="auto" w:line="240" w:before="0" w:after="0"/>
+              <w:rPr>
+                <w:lang w:val="en-US"/>
+              </w:rPr>
+            </w:pPr>
+            <w:r>
+              <w:rPr>
+                <w:lang w:val="en-US"/>
+              </w:rPr>
+              <w:t>PR stuff</w:t>
             </w:r>
           </w:p>
         </w:tc>
@@ -2435,31 +2443,31 @@
             <w:tcBorders/>
             <w:shd w:fill="auto" w:val="clear"/>
             <w:tcMar>
-              <w:left w:w="108" w:type="dxa"/>
-            </w:tcMar>
-          </w:tcPr>
-          <w:p>
-            <w:pPr>
-              <w:pStyle w:val="Normal"/>
-              <w:spacing w:lineRule="auto" w:line="240" w:before="0" w:after="0"/>
-              <w:rPr>
-                <w:lang w:val="en-US"/>
-              </w:rPr>
-            </w:pPr>
-            <w:r>
-              <w:rPr>
-                <w:lang w:val="en-US"/>
-              </w:rPr>
-            </w:r>
-          </w:p>
-        </w:tc>
-        <w:tc>
-          <w:tcPr>
-            <w:tcW w:w="1275" w:type="dxa"/>
-            <w:tcBorders/>
-            <w:shd w:fill="auto" w:val="clear"/>
-            <w:tcMar>
-              <w:left w:w="108" w:type="dxa"/>
+              <w:left w:w="103" w:type="dxa"/>
+            </w:tcMar>
+          </w:tcPr>
+          <w:p>
+            <w:pPr>
+              <w:pStyle w:val="Normal"/>
+              <w:spacing w:lineRule="auto" w:line="240" w:before="0" w:after="0"/>
+              <w:rPr>
+                <w:lang w:val="en-US"/>
+              </w:rPr>
+            </w:pPr>
+            <w:r>
+              <w:rPr>
+                <w:lang w:val="en-US"/>
+              </w:rPr>
+            </w:r>
+          </w:p>
+        </w:tc>
+        <w:tc>
+          <w:tcPr>
+            <w:tcW w:w="1276" w:type="dxa"/>
+            <w:tcBorders/>
+            <w:shd w:fill="auto" w:val="clear"/>
+            <w:tcMar>
+              <w:left w:w="103" w:type="dxa"/>
             </w:tcMar>
           </w:tcPr>
           <w:p>
@@ -2482,11 +2490,11 @@
         <w:trPr/>
         <w:tc>
           <w:tcPr>
-            <w:tcW w:w="5523" w:type="dxa"/>
-            <w:tcBorders/>
-            <w:shd w:fill="auto" w:val="clear"/>
-            <w:tcMar>
-              <w:left w:w="108" w:type="dxa"/>
+            <w:tcW w:w="5522" w:type="dxa"/>
+            <w:tcBorders/>
+            <w:shd w:fill="auto" w:val="clear"/>
+            <w:tcMar>
+              <w:left w:w="103" w:type="dxa"/>
             </w:tcMar>
           </w:tcPr>
           <w:p>
@@ -2510,31 +2518,31 @@
             <w:tcBorders/>
             <w:shd w:fill="auto" w:val="clear"/>
             <w:tcMar>
-              <w:left w:w="108" w:type="dxa"/>
-            </w:tcMar>
-          </w:tcPr>
-          <w:p>
-            <w:pPr>
-              <w:pStyle w:val="Normal"/>
-              <w:spacing w:lineRule="auto" w:line="240" w:before="0" w:after="0"/>
-              <w:rPr>
-                <w:lang w:val="en-US"/>
-              </w:rPr>
-            </w:pPr>
-            <w:r>
-              <w:rPr>
-                <w:lang w:val="en-US"/>
-              </w:rPr>
-            </w:r>
-          </w:p>
-        </w:tc>
-        <w:tc>
-          <w:tcPr>
-            <w:tcW w:w="1275" w:type="dxa"/>
-            <w:tcBorders/>
-            <w:shd w:fill="auto" w:val="clear"/>
-            <w:tcMar>
-              <w:left w:w="108" w:type="dxa"/>
+              <w:left w:w="103" w:type="dxa"/>
+            </w:tcMar>
+          </w:tcPr>
+          <w:p>
+            <w:pPr>
+              <w:pStyle w:val="Normal"/>
+              <w:spacing w:lineRule="auto" w:line="240" w:before="0" w:after="0"/>
+              <w:rPr>
+                <w:lang w:val="en-US"/>
+              </w:rPr>
+            </w:pPr>
+            <w:r>
+              <w:rPr>
+                <w:lang w:val="en-US"/>
+              </w:rPr>
+            </w:r>
+          </w:p>
+        </w:tc>
+        <w:tc>
+          <w:tcPr>
+            <w:tcW w:w="1276" w:type="dxa"/>
+            <w:tcBorders/>
+            <w:shd w:fill="auto" w:val="clear"/>
+            <w:tcMar>
+              <w:left w:w="103" w:type="dxa"/>
             </w:tcMar>
           </w:tcPr>
           <w:p>
@@ -2557,11 +2565,11 @@
         <w:trPr/>
         <w:tc>
           <w:tcPr>
-            <w:tcW w:w="5523" w:type="dxa"/>
-            <w:tcBorders/>
-            <w:shd w:fill="auto" w:val="clear"/>
-            <w:tcMar>
-              <w:left w:w="108" w:type="dxa"/>
+            <w:tcW w:w="5522" w:type="dxa"/>
+            <w:tcBorders/>
+            <w:shd w:fill="auto" w:val="clear"/>
+            <w:tcMar>
+              <w:left w:w="103" w:type="dxa"/>
             </w:tcMar>
           </w:tcPr>
           <w:p>
@@ -2585,31 +2593,31 @@
             <w:tcBorders/>
             <w:shd w:fill="auto" w:val="clear"/>
             <w:tcMar>
-              <w:left w:w="108" w:type="dxa"/>
-            </w:tcMar>
-          </w:tcPr>
-          <w:p>
-            <w:pPr>
-              <w:pStyle w:val="Normal"/>
-              <w:spacing w:lineRule="auto" w:line="240" w:before="0" w:after="0"/>
-              <w:rPr>
-                <w:lang w:val="en-US"/>
-              </w:rPr>
-            </w:pPr>
-            <w:r>
-              <w:rPr>
-                <w:lang w:val="en-US"/>
-              </w:rPr>
-            </w:r>
-          </w:p>
-        </w:tc>
-        <w:tc>
-          <w:tcPr>
-            <w:tcW w:w="1275" w:type="dxa"/>
-            <w:tcBorders/>
-            <w:shd w:fill="auto" w:val="clear"/>
-            <w:tcMar>
-              <w:left w:w="108" w:type="dxa"/>
+              <w:left w:w="103" w:type="dxa"/>
+            </w:tcMar>
+          </w:tcPr>
+          <w:p>
+            <w:pPr>
+              <w:pStyle w:val="Normal"/>
+              <w:spacing w:lineRule="auto" w:line="240" w:before="0" w:after="0"/>
+              <w:rPr>
+                <w:lang w:val="en-US"/>
+              </w:rPr>
+            </w:pPr>
+            <w:r>
+              <w:rPr>
+                <w:lang w:val="en-US"/>
+              </w:rPr>
+            </w:r>
+          </w:p>
+        </w:tc>
+        <w:tc>
+          <w:tcPr>
+            <w:tcW w:w="1276" w:type="dxa"/>
+            <w:tcBorders/>
+            <w:shd w:fill="auto" w:val="clear"/>
+            <w:tcMar>
+              <w:left w:w="103" w:type="dxa"/>
             </w:tcMar>
           </w:tcPr>
           <w:p>
@@ -2632,11 +2640,11 @@
         <w:trPr/>
         <w:tc>
           <w:tcPr>
-            <w:tcW w:w="5523" w:type="dxa"/>
-            <w:tcBorders/>
-            <w:shd w:fill="auto" w:val="clear"/>
-            <w:tcMar>
-              <w:left w:w="108" w:type="dxa"/>
+            <w:tcW w:w="5522" w:type="dxa"/>
+            <w:tcBorders/>
+            <w:shd w:fill="auto" w:val="clear"/>
+            <w:tcMar>
+              <w:left w:w="103" w:type="dxa"/>
             </w:tcMar>
           </w:tcPr>
           <w:p>
@@ -2660,31 +2668,31 @@
             <w:tcBorders/>
             <w:shd w:fill="auto" w:val="clear"/>
             <w:tcMar>
-              <w:left w:w="108" w:type="dxa"/>
-            </w:tcMar>
-          </w:tcPr>
-          <w:p>
-            <w:pPr>
-              <w:pStyle w:val="Normal"/>
-              <w:spacing w:lineRule="auto" w:line="240" w:before="0" w:after="0"/>
-              <w:rPr>
-                <w:lang w:val="en-US"/>
-              </w:rPr>
-            </w:pPr>
-            <w:r>
-              <w:rPr>
-                <w:lang w:val="en-US"/>
-              </w:rPr>
-            </w:r>
-          </w:p>
-        </w:tc>
-        <w:tc>
-          <w:tcPr>
-            <w:tcW w:w="1275" w:type="dxa"/>
-            <w:tcBorders/>
-            <w:shd w:fill="auto" w:val="clear"/>
-            <w:tcMar>
-              <w:left w:w="108" w:type="dxa"/>
+              <w:left w:w="103" w:type="dxa"/>
+            </w:tcMar>
+          </w:tcPr>
+          <w:p>
+            <w:pPr>
+              <w:pStyle w:val="Normal"/>
+              <w:spacing w:lineRule="auto" w:line="240" w:before="0" w:after="0"/>
+              <w:rPr>
+                <w:lang w:val="en-US"/>
+              </w:rPr>
+            </w:pPr>
+            <w:r>
+              <w:rPr>
+                <w:lang w:val="en-US"/>
+              </w:rPr>
+            </w:r>
+          </w:p>
+        </w:tc>
+        <w:tc>
+          <w:tcPr>
+            <w:tcW w:w="1276" w:type="dxa"/>
+            <w:tcBorders/>
+            <w:shd w:fill="auto" w:val="clear"/>
+            <w:tcMar>
+              <w:left w:w="103" w:type="dxa"/>
             </w:tcMar>
           </w:tcPr>
           <w:p>
@@ -2707,11 +2715,11 @@
         <w:trPr/>
         <w:tc>
           <w:tcPr>
-            <w:tcW w:w="5523" w:type="dxa"/>
-            <w:tcBorders/>
-            <w:shd w:fill="auto" w:val="clear"/>
-            <w:tcMar>
-              <w:left w:w="108" w:type="dxa"/>
+            <w:tcW w:w="5522" w:type="dxa"/>
+            <w:tcBorders/>
+            <w:shd w:fill="auto" w:val="clear"/>
+            <w:tcMar>
+              <w:left w:w="103" w:type="dxa"/>
             </w:tcMar>
           </w:tcPr>
           <w:p>
@@ -2735,31 +2743,31 @@
             <w:tcBorders/>
             <w:shd w:fill="auto" w:val="clear"/>
             <w:tcMar>
-              <w:left w:w="108" w:type="dxa"/>
-            </w:tcMar>
-          </w:tcPr>
-          <w:p>
-            <w:pPr>
-              <w:pStyle w:val="Normal"/>
-              <w:spacing w:lineRule="auto" w:line="240" w:before="0" w:after="0"/>
-              <w:rPr>
-                <w:lang w:val="en-US"/>
-              </w:rPr>
-            </w:pPr>
-            <w:r>
-              <w:rPr>
-                <w:lang w:val="en-US"/>
-              </w:rPr>
-            </w:r>
-          </w:p>
-        </w:tc>
-        <w:tc>
-          <w:tcPr>
-            <w:tcW w:w="1275" w:type="dxa"/>
-            <w:tcBorders/>
-            <w:shd w:fill="auto" w:val="clear"/>
-            <w:tcMar>
-              <w:left w:w="108" w:type="dxa"/>
+              <w:left w:w="103" w:type="dxa"/>
+            </w:tcMar>
+          </w:tcPr>
+          <w:p>
+            <w:pPr>
+              <w:pStyle w:val="Normal"/>
+              <w:spacing w:lineRule="auto" w:line="240" w:before="0" w:after="0"/>
+              <w:rPr>
+                <w:lang w:val="en-US"/>
+              </w:rPr>
+            </w:pPr>
+            <w:r>
+              <w:rPr>
+                <w:lang w:val="en-US"/>
+              </w:rPr>
+            </w:r>
+          </w:p>
+        </w:tc>
+        <w:tc>
+          <w:tcPr>
+            <w:tcW w:w="1276" w:type="dxa"/>
+            <w:tcBorders/>
+            <w:shd w:fill="auto" w:val="clear"/>
+            <w:tcMar>
+              <w:left w:w="103" w:type="dxa"/>
             </w:tcMar>
           </w:tcPr>
           <w:p>
@@ -2782,11 +2790,11 @@
         <w:trPr/>
         <w:tc>
           <w:tcPr>
-            <w:tcW w:w="5523" w:type="dxa"/>
-            <w:tcBorders/>
-            <w:shd w:fill="auto" w:val="clear"/>
-            <w:tcMar>
-              <w:left w:w="108" w:type="dxa"/>
+            <w:tcW w:w="5522" w:type="dxa"/>
+            <w:tcBorders/>
+            <w:shd w:fill="auto" w:val="clear"/>
+            <w:tcMar>
+              <w:left w:w="103" w:type="dxa"/>
             </w:tcMar>
           </w:tcPr>
           <w:p>
@@ -2810,31 +2818,31 @@
             <w:tcBorders/>
             <w:shd w:fill="auto" w:val="clear"/>
             <w:tcMar>
-              <w:left w:w="108" w:type="dxa"/>
-            </w:tcMar>
-          </w:tcPr>
-          <w:p>
-            <w:pPr>
-              <w:pStyle w:val="Normal"/>
-              <w:spacing w:lineRule="auto" w:line="240" w:before="0" w:after="0"/>
-              <w:rPr>
-                <w:lang w:val="en-US"/>
-              </w:rPr>
-            </w:pPr>
-            <w:r>
-              <w:rPr>
-                <w:lang w:val="en-US"/>
-              </w:rPr>
-            </w:r>
-          </w:p>
-        </w:tc>
-        <w:tc>
-          <w:tcPr>
-            <w:tcW w:w="1275" w:type="dxa"/>
-            <w:tcBorders/>
-            <w:shd w:fill="auto" w:val="clear"/>
-            <w:tcMar>
-              <w:left w:w="108" w:type="dxa"/>
+              <w:left w:w="103" w:type="dxa"/>
+            </w:tcMar>
+          </w:tcPr>
+          <w:p>
+            <w:pPr>
+              <w:pStyle w:val="Normal"/>
+              <w:spacing w:lineRule="auto" w:line="240" w:before="0" w:after="0"/>
+              <w:rPr>
+                <w:lang w:val="en-US"/>
+              </w:rPr>
+            </w:pPr>
+            <w:r>
+              <w:rPr>
+                <w:lang w:val="en-US"/>
+              </w:rPr>
+            </w:r>
+          </w:p>
+        </w:tc>
+        <w:tc>
+          <w:tcPr>
+            <w:tcW w:w="1276" w:type="dxa"/>
+            <w:tcBorders/>
+            <w:shd w:fill="auto" w:val="clear"/>
+            <w:tcMar>
+              <w:left w:w="103" w:type="dxa"/>
             </w:tcMar>
           </w:tcPr>
           <w:p>
@@ -2887,11 +2895,7 @@
     <w:p>
       <w:pPr>
         <w:pStyle w:val="NoSpacing"/>
-        <w:rPr>
-          <w:b/>
-          <w:b/>
-          <w:lang w:val="en-US"/>
-        </w:rPr>
+        <w:rPr/>
       </w:pPr>
       <w:r>
         <w:rPr>
@@ -2916,6 +2920,7 @@
         <w:rPr>
           <w:lang w:val="en-US"/>
         </w:rPr>
+        <w:t>Robert is on note duty:</w:t>
       </w:r>
     </w:p>
     <w:p>
@@ -2929,6 +2934,7 @@
         <w:rPr>
           <w:lang w:val="en-US"/>
         </w:rPr>
+        <w:t>Started 5 min late,  waiting for Jens</w:t>
       </w:r>
     </w:p>
     <w:p>
@@ -2942,6 +2948,7 @@
         <w:rPr>
           <w:lang w:val="en-US"/>
         </w:rPr>
+        <w:t xml:space="preserve">Anna was told not to join by Jens, </w:t>
       </w:r>
     </w:p>
     <w:p>
@@ -2955,6 +2962,7 @@
         <w:rPr>
           <w:lang w:val="en-US"/>
         </w:rPr>
+        <w:t>Jens have talked to the polish guys, Anna is sorry. Misunderstood the way of communicating</w:t>
       </w:r>
     </w:p>
     <w:p>
@@ -2968,6 +2976,7 @@
         <w:rPr>
           <w:lang w:val="en-US"/>
         </w:rPr>
+        <w:t>Anna will be working separate from the rest but still on the HoneyPot. There will be feedback both ways, 1 or 2 meetings. One of those meetings could be in Barcelona.</w:t>
       </w:r>
     </w:p>
     <w:p>
@@ -2981,6 +2990,7 @@
         <w:rPr>
           <w:lang w:val="en-US"/>
         </w:rPr>
+        <w:t>Anna think this the best way too.</w:t>
       </w:r>
     </w:p>
     <w:p>
@@ -2994,6 +3004,7 @@
         <w:rPr>
           <w:lang w:val="en-US"/>
         </w:rPr>
+        <w:t>Anna will decide if she will go to Barcelona</w:t>
       </w:r>
     </w:p>
     <w:p>
@@ -3008,6 +3019,9 @@
           <w:lang w:val="en-US"/>
         </w:rPr>
       </w:r>
+      <w:r>
+        <w:br w:type="page"/>
+      </w:r>
     </w:p>
     <w:p>
       <w:pPr>
@@ -3033,6 +3047,7 @@
         <w:rPr>
           <w:lang w:val="en-US"/>
         </w:rPr>
+        <w:t>AAU:</w:t>
       </w:r>
     </w:p>
     <w:p>
@@ -3046,6 +3061,8 @@
         <w:rPr>
           <w:lang w:val="en-US"/>
         </w:rPr>
+        <w:tab/>
+        <w:t>Worked on feedback from supervisors.</w:t>
       </w:r>
     </w:p>
     <w:p>
@@ -3059,6 +3076,8 @@
         <w:rPr>
           <w:lang w:val="en-US"/>
         </w:rPr>
+        <w:tab/>
+        <w:t xml:space="preserve">Morcel liked the problem analysis </w:t>
       </w:r>
     </w:p>
     <w:p>
@@ -3072,6 +3091,8 @@
         <w:rPr>
           <w:lang w:val="en-US"/>
         </w:rPr>
+        <w:tab/>
+        <w:t>Worked on designing the GUI</w:t>
       </w:r>
     </w:p>
     <w:p>
@@ -3085,21 +3106,354 @@
         <w:rPr>
           <w:lang w:val="en-US"/>
         </w:rPr>
+        <w:tab/>
+        <w:t>Server is shit….</w:t>
       </w:r>
     </w:p>
     <w:p>
       <w:pPr>
-        <w:pStyle w:val="Normal"/>
-        <w:spacing w:before="0" w:after="160"/>
+        <w:pStyle w:val="NoSpacing"/>
+        <w:rPr>
+          <w:lang w:val="en-US"/>
+        </w:rPr>
+      </w:pPr>
+      <w:r>
+        <w:rPr>
+          <w:lang w:val="en-US"/>
+        </w:rPr>
+        <w:t>SAX:</w:t>
+      </w:r>
+    </w:p>
+    <w:p>
+      <w:pPr>
+        <w:pStyle w:val="NoSpacing"/>
+        <w:rPr>
+          <w:lang w:val="en-US"/>
+        </w:rPr>
+      </w:pPr>
+      <w:r>
+        <w:rPr>
+          <w:lang w:val="en-US"/>
+        </w:rPr>
+        <w:tab/>
+      </w:r>
+      <w:r>
+        <w:rPr>
+          <w:lang w:val="en-US"/>
+        </w:rPr>
+        <w:t>Finished some subquestions, and will get feedback form the supervisor</w:t>
+      </w:r>
+    </w:p>
+    <w:p>
+      <w:pPr>
+        <w:pStyle w:val="NoSpacing"/>
+        <w:rPr>
+          <w:lang w:val="en-US"/>
+        </w:rPr>
+      </w:pPr>
+      <w:r>
+        <w:rPr>
+          <w:lang w:val="en-US"/>
+        </w:rPr>
+        <w:tab/>
+      </w:r>
+      <w:r>
+        <w:rPr>
+          <w:lang w:val="en-US"/>
+        </w:rPr>
+        <w:t>Will finish more subquestions and do some mock-ups of a GUI, GUI should be ready for Barcelona</w:t>
+      </w:r>
+    </w:p>
+    <w:p>
+      <w:pPr>
+        <w:pStyle w:val="NoSpacing"/>
+        <w:rPr>
+          <w:lang w:val="en-US"/>
+        </w:rPr>
+      </w:pPr>
+      <w:r>
+        <w:rPr>
+          <w:lang w:val="en-US"/>
+        </w:rPr>
+        <w:tab/>
+      </w:r>
+      <w:r>
+        <w:rPr>
+          <w:lang w:val="en-US"/>
+        </w:rPr>
+        <w:t>Jacob suggest a meeting next week talking about what It should look like. It will be held after next weeks meeting.</w:t>
+      </w:r>
+    </w:p>
+    <w:p>
+      <w:pPr>
+        <w:pStyle w:val="NoSpacing"/>
+        <w:rPr>
+          <w:lang w:val="en-US"/>
+        </w:rPr>
+      </w:pPr>
+      <w:r>
+        <w:rPr>
+          <w:lang w:val="en-US"/>
+        </w:rPr>
+        <w:t>AGU:</w:t>
+      </w:r>
+    </w:p>
+    <w:p>
+      <w:pPr>
+        <w:pStyle w:val="NoSpacing"/>
+        <w:rPr>
+          <w:lang w:val="en-US"/>
+        </w:rPr>
+      </w:pPr>
+      <w:r>
+        <w:rPr>
+          <w:lang w:val="en-US"/>
+        </w:rPr>
+        <w:tab/>
+        <w:t>Ahmet talked to Valentin, and is looking in to the feedback.</w:t>
+      </w:r>
+    </w:p>
+    <w:p>
+      <w:pPr>
+        <w:pStyle w:val="NoSpacing"/>
+        <w:rPr>
+          <w:lang w:val="en-US"/>
+        </w:rPr>
+      </w:pPr>
+      <w:r>
+        <w:rPr>
+          <w:lang w:val="en-US"/>
+        </w:rPr>
+        <w:tab/>
+        <w:t>Very helpful feedback from Valentin.</w:t>
+      </w:r>
+    </w:p>
+    <w:p>
+      <w:pPr>
+        <w:pStyle w:val="NoSpacing"/>
+        <w:rPr>
+          <w:lang w:val="en-US"/>
+        </w:rPr>
+      </w:pPr>
+      <w:r>
+        <w:rPr>
+          <w:lang w:val="en-US"/>
+        </w:rPr>
+        <w:tab/>
+      </w:r>
+      <w:r>
+        <w:rPr>
+          <w:lang w:val="en-US"/>
+        </w:rPr>
+        <w:t>Ahmet had a “fight” with his bike but have solved the conflict</w:t>
+      </w:r>
+    </w:p>
+    <w:p>
+      <w:pPr>
+        <w:pStyle w:val="NoSpacing"/>
+        <w:rPr>
+          <w:lang w:val="en-US"/>
+        </w:rPr>
+      </w:pPr>
+      <w:r>
+        <w:rPr>
+          <w:lang w:val="en-US"/>
+        </w:rPr>
+        <w:tab/>
+      </w:r>
+      <w:r>
+        <w:rPr>
+          <w:lang w:val="en-US"/>
+        </w:rPr>
+        <w:t>Ahmet will use Jens if there is any problems</w:t>
+      </w:r>
+    </w:p>
+    <w:p>
+      <w:pPr>
+        <w:pStyle w:val="NoSpacing"/>
+        <w:rPr>
+          <w:lang w:val="en-US"/>
+        </w:rPr>
+      </w:pPr>
+      <w:r>
+        <w:rPr>
+          <w:lang w:val="en-US"/>
+        </w:rPr>
+      </w:r>
+    </w:p>
+    <w:p>
+      <w:pPr>
+        <w:pStyle w:val="NoSpacing"/>
+        <w:rPr>
+          <w:lang w:val="en-US"/>
+        </w:rPr>
+      </w:pPr>
+      <w:r>
+        <w:rPr>
+          <w:lang w:val="en-US"/>
+        </w:rPr>
+      </w:r>
+    </w:p>
+    <w:p>
+      <w:pPr>
+        <w:pStyle w:val="NoSpacing"/>
         <w:rPr/>
       </w:pPr>
       <w:r>
         <w:rPr/>
+        <w:t>Barcelona plan:</w:t>
+      </w:r>
+    </w:p>
+    <w:p>
+      <w:pPr>
+        <w:pStyle w:val="NoSpacing"/>
+        <w:rPr/>
+      </w:pPr>
+      <w:r>
+        <w:drawing>
+          <wp:anchor behindDoc="0" distT="0" distB="0" distL="0" distR="0" simplePos="0" locked="0" layoutInCell="1" allowOverlap="1" relativeHeight="14">
+            <wp:simplePos x="0" y="0"/>
+            <wp:positionH relativeFrom="column">
+              <wp:align>center</wp:align>
+            </wp:positionH>
+            <wp:positionV relativeFrom="paragraph">
+              <wp:posOffset>635</wp:posOffset>
+            </wp:positionV>
+            <wp:extent cx="5760720" cy="2880360"/>
+            <wp:effectExtent l="0" t="0" r="0" b="0"/>
+            <wp:wrapSquare wrapText="largest"/>
+            <wp:docPr id="1" name="Image1" descr=""/>
+            <wp:cNvGraphicFramePr>
+              <a:graphicFrameLocks xmlns:a="http://schemas.openxmlformats.org/drawingml/2006/main" noChangeAspect="1"/>
+            </wp:cNvGraphicFramePr>
+            <a:graphic xmlns:a="http://schemas.openxmlformats.org/drawingml/2006/main">
+              <a:graphicData uri="http://schemas.openxmlformats.org/drawingml/2006/picture">
+                <pic:pic xmlns:pic="http://schemas.openxmlformats.org/drawingml/2006/picture">
+                  <pic:nvPicPr>
+                    <pic:cNvPr id="1" name="Image1" descr=""/>
+                    <pic:cNvPicPr>
+                      <a:picLocks noChangeAspect="1" noChangeArrowheads="1"/>
+                    </pic:cNvPicPr>
+                  </pic:nvPicPr>
+                  <pic:blipFill>
+                    <a:blip r:embed="rId2"/>
+                    <a:stretch>
+                      <a:fillRect/>
+                    </a:stretch>
+                  </pic:blipFill>
+                  <pic:spPr bwMode="auto">
+                    <a:xfrm>
+                      <a:off x="0" y="0"/>
+                      <a:ext cx="5760720" cy="2880360"/>
+                    </a:xfrm>
+                    <a:prstGeom prst="rect">
+                      <a:avLst/>
+                    </a:prstGeom>
+                  </pic:spPr>
+                </pic:pic>
+              </a:graphicData>
+            </a:graphic>
+          </wp:anchor>
+        </w:drawing>
+      </w:r>
+      <w:r>
+        <w:rPr/>
+        <w:t xml:space="preserve">Feedback from jens Tuesday and Valentin Wednsday </w:t>
+      </w:r>
+    </w:p>
+    <w:p>
+      <w:pPr>
+        <w:pStyle w:val="NoSpacing"/>
+        <w:rPr/>
+      </w:pPr>
+      <w:r>
+        <w:rPr/>
+        <w:t xml:space="preserve"> </w:t>
+      </w:r>
+      <w:r>
+        <w:rPr/>
+        <w:t>Magnus will make a nice plan with atleast 8 hours of work.</w:t>
+      </w:r>
+    </w:p>
+    <w:p>
+      <w:pPr>
+        <w:pStyle w:val="NoSpacing"/>
+        <w:rPr/>
+      </w:pPr>
+      <w:r>
+        <w:rPr/>
+      </w:r>
+    </w:p>
+    <w:p>
+      <w:pPr>
+        <w:pStyle w:val="NoSpacing"/>
+        <w:rPr/>
+      </w:pPr>
+      <w:r>
+        <w:rPr/>
+        <w:t>Alex and morcel will talk to jens if tickets is not booked on Friday morning.</w:t>
+      </w:r>
+    </w:p>
+    <w:p>
+      <w:pPr>
+        <w:pStyle w:val="NoSpacing"/>
+        <w:rPr/>
+      </w:pPr>
+      <w:r>
+        <w:rPr/>
+        <w:t>Rest is okay</w:t>
+      </w:r>
+    </w:p>
+    <w:p>
+      <w:pPr>
+        <w:pStyle w:val="NoSpacing"/>
+        <w:rPr/>
+      </w:pPr>
+      <w:r>
+        <w:rPr/>
+      </w:r>
+    </w:p>
+    <w:p>
+      <w:pPr>
+        <w:pStyle w:val="NoSpacing"/>
+        <w:rPr/>
+      </w:pPr>
+      <w:r>
+        <w:rPr/>
+        <w:t>Feedback for Doc will be next week.</w:t>
+      </w:r>
+    </w:p>
+    <w:p>
+      <w:pPr>
+        <w:pStyle w:val="NoSpacing"/>
+        <w:rPr/>
+      </w:pPr>
+      <w:r>
+        <w:rPr/>
+      </w:r>
+    </w:p>
+    <w:p>
+      <w:pPr>
+        <w:pStyle w:val="NoSpacing"/>
+        <w:rPr/>
+      </w:pPr>
+      <w:r>
+        <w:rPr/>
+        <w:t>Danish guys will do a post for facebook</w:t>
+      </w:r>
+    </w:p>
+    <w:p>
+      <w:pPr>
+        <w:pStyle w:val="NoSpacing"/>
+        <w:rPr/>
+      </w:pPr>
+      <w:r>
+        <w:rPr/>
       </w:r>
     </w:p>
     <w:sectPr>
-      <w:headerReference w:type="default" r:id="rId2"/>
-      <w:footerReference w:type="default" r:id="rId3"/>
+      <w:headerReference w:type="default" r:id="rId3"/>
+      <w:footerReference w:type="default" r:id="rId4"/>
       <w:type w:val="nextPage"/>
       <w:pgSz w:w="11906" w:h="16838"/>
       <w:pgMar w:left="1417" w:right="1417" w:header="708" w:top="1417" w:footer="708" w:bottom="1417" w:gutter="0"/>
@@ -3133,7 +3487,7 @@
           <wp:extent cx="1219200" cy="1219200"/>
           <wp:effectExtent l="0" t="0" r="0" b="0"/>
           <wp:wrapNone/>
-          <wp:docPr id="3" name="Picture 8" descr="Afbeeldingsresultaat voor saxion"/>
+          <wp:docPr id="4" name="Picture 8" descr="Afbeeldingsresultaat voor saxion"/>
           <wp:cNvGraphicFramePr>
             <a:graphicFrameLocks xmlns:a="http://schemas.openxmlformats.org/drawingml/2006/main" noChangeAspect="1"/>
           </wp:cNvGraphicFramePr>
@@ -3141,7 +3495,7 @@
             <a:graphicData uri="http://schemas.openxmlformats.org/drawingml/2006/picture">
               <pic:pic xmlns:pic="http://schemas.openxmlformats.org/drawingml/2006/picture">
                 <pic:nvPicPr>
-                  <pic:cNvPr id="3" name="Picture 8" descr="Afbeeldingsresultaat voor saxion"/>
+                  <pic:cNvPr id="4" name="Picture 8" descr="Afbeeldingsresultaat voor saxion"/>
                   <pic:cNvPicPr>
                     <a:picLocks noChangeAspect="1" noChangeArrowheads="1"/>
                   </pic:cNvPicPr>
@@ -3178,7 +3532,7 @@
           <wp:extent cx="1646555" cy="1159510"/>
           <wp:effectExtent l="0" t="0" r="0" b="0"/>
           <wp:wrapNone/>
-          <wp:docPr id="4" name="Picture 4" descr="Afbeeldingsresultaat voor AAU"/>
+          <wp:docPr id="5" name="Picture 4" descr="Afbeeldingsresultaat voor AAU"/>
           <wp:cNvGraphicFramePr>
             <a:graphicFrameLocks xmlns:a="http://schemas.openxmlformats.org/drawingml/2006/main" noChangeAspect="1"/>
           </wp:cNvGraphicFramePr>
@@ -3186,7 +3540,7 @@
             <a:graphicData uri="http://schemas.openxmlformats.org/drawingml/2006/picture">
               <pic:pic xmlns:pic="http://schemas.openxmlformats.org/drawingml/2006/picture">
                 <pic:nvPicPr>
-                  <pic:cNvPr id="4" name="Picture 4" descr="Afbeeldingsresultaat voor AAU"/>
+                  <pic:cNvPr id="5" name="Picture 4" descr="Afbeeldingsresultaat voor AAU"/>
                   <pic:cNvPicPr>
                     <a:picLocks noChangeAspect="1" noChangeArrowheads="1"/>
                   </pic:cNvPicPr>
@@ -3223,7 +3577,7 @@
           <wp:extent cx="1257300" cy="1257300"/>
           <wp:effectExtent l="0" t="0" r="0" b="0"/>
           <wp:wrapNone/>
-          <wp:docPr id="5" name="Picture 5" descr="Afbeeldingsresultaat voor UTP poland university"/>
+          <wp:docPr id="6" name="Picture 5" descr="Afbeeldingsresultaat voor UTP poland university"/>
           <wp:cNvGraphicFramePr>
             <a:graphicFrameLocks xmlns:a="http://schemas.openxmlformats.org/drawingml/2006/main" noChangeAspect="1"/>
           </wp:cNvGraphicFramePr>
@@ -3231,7 +3585,7 @@
             <a:graphicData uri="http://schemas.openxmlformats.org/drawingml/2006/picture">
               <pic:pic xmlns:pic="http://schemas.openxmlformats.org/drawingml/2006/picture">
                 <pic:nvPicPr>
-                  <pic:cNvPr id="5" name="Picture 5" descr="Afbeeldingsresultaat voor UTP poland university"/>
+                  <pic:cNvPr id="6" name="Picture 5" descr="Afbeeldingsresultaat voor UTP poland university"/>
                   <pic:cNvPicPr>
                     <a:picLocks noChangeAspect="1" noChangeArrowheads="1"/>
                   </pic:cNvPicPr>
@@ -3257,7 +3611,7 @@
         </wp:anchor>
       </w:drawing>
       <w:drawing>
-        <wp:anchor behindDoc="1" distT="0" distB="8255" distL="114300" distR="114300" simplePos="0" locked="0" layoutInCell="1" allowOverlap="1" relativeHeight="9">
+        <wp:anchor behindDoc="1" distT="0" distB="7620" distL="114300" distR="114300" simplePos="0" locked="0" layoutInCell="1" allowOverlap="1" relativeHeight="9">
           <wp:simplePos x="0" y="0"/>
           <wp:positionH relativeFrom="page">
             <wp:posOffset>5414645</wp:posOffset>
@@ -3268,7 +3622,7 @@
           <wp:extent cx="1743075" cy="1058545"/>
           <wp:effectExtent l="0" t="0" r="0" b="0"/>
           <wp:wrapNone/>
-          <wp:docPr id="6" name="Picture 7" descr="Afbeeldingsresultaat voor AGU university turkey"/>
+          <wp:docPr id="7" name="Picture 7" descr="Afbeeldingsresultaat voor AGU university turkey"/>
           <wp:cNvGraphicFramePr>
             <a:graphicFrameLocks xmlns:a="http://schemas.openxmlformats.org/drawingml/2006/main" noChangeAspect="1"/>
           </wp:cNvGraphicFramePr>
@@ -3276,7 +3630,7 @@
             <a:graphicData uri="http://schemas.openxmlformats.org/drawingml/2006/picture">
               <pic:pic xmlns:pic="http://schemas.openxmlformats.org/drawingml/2006/picture">
                 <pic:nvPicPr>
-                  <pic:cNvPr id="6" name="Picture 7" descr="Afbeeldingsresultaat voor AGU university turkey"/>
+                  <pic:cNvPr id="7" name="Picture 7" descr="Afbeeldingsresultaat voor AGU university turkey"/>
                   <pic:cNvPicPr>
                     <a:picLocks noChangeAspect="1" noChangeArrowheads="1"/>
                   </pic:cNvPicPr>
@@ -3327,7 +3681,7 @@
           <wp:extent cx="1162050" cy="739775"/>
           <wp:effectExtent l="0" t="0" r="0" b="0"/>
           <wp:wrapNone/>
-          <wp:docPr id="1" name="Picture 1" descr="EPIC"/>
+          <wp:docPr id="2" name="Picture 1" descr="EPIC"/>
           <wp:cNvGraphicFramePr>
             <a:graphicFrameLocks xmlns:a="http://schemas.openxmlformats.org/drawingml/2006/main" noChangeAspect="1"/>
           </wp:cNvGraphicFramePr>
@@ -3335,7 +3689,7 @@
             <a:graphicData uri="http://schemas.openxmlformats.org/drawingml/2006/picture">
               <pic:pic xmlns:pic="http://schemas.openxmlformats.org/drawingml/2006/picture">
                 <pic:nvPicPr>
-                  <pic:cNvPr id="1" name="Picture 1" descr="EPIC"/>
+                  <pic:cNvPr id="2" name="Picture 1" descr="EPIC"/>
                   <pic:cNvPicPr>
                     <a:picLocks noChangeAspect="1" noChangeArrowheads="1"/>
                   </pic:cNvPicPr>
@@ -3372,7 +3726,7 @@
           <wp:extent cx="1019175" cy="1019175"/>
           <wp:effectExtent l="0" t="0" r="0" b="0"/>
           <wp:wrapNone/>
-          <wp:docPr id="2" name="Picture 2" descr="Afbeeldingsresultaat voor erasmus +"/>
+          <wp:docPr id="3" name="Picture 2" descr="Afbeeldingsresultaat voor erasmus +"/>
           <wp:cNvGraphicFramePr>
             <a:graphicFrameLocks xmlns:a="http://schemas.openxmlformats.org/drawingml/2006/main" noChangeAspect="1"/>
           </wp:cNvGraphicFramePr>
@@ -3380,7 +3734,7 @@
             <a:graphicData uri="http://schemas.openxmlformats.org/drawingml/2006/picture">
               <pic:pic xmlns:pic="http://schemas.openxmlformats.org/drawingml/2006/picture">
                 <pic:nvPicPr>
-                  <pic:cNvPr id="2" name="Picture 2" descr="Afbeeldingsresultaat voor erasmus +"/>
+                  <pic:cNvPr id="3" name="Picture 2" descr="Afbeeldingsresultaat voor erasmus +"/>
                   <pic:cNvPicPr>
                     <a:picLocks noChangeAspect="1" noChangeArrowheads="1"/>
                   </pic:cNvPicPr>
@@ -3416,7 +3770,6 @@
     <w:rPrDefault>
       <w:rPr>
         <w:rFonts w:ascii="Calibri" w:hAnsi="Calibri" w:eastAsia="Calibri" w:cs="" w:asciiTheme="minorHAnsi" w:cstheme="minorBidi" w:eastAsiaTheme="minorHAnsi" w:hAnsiTheme="minorHAnsi"/>
-        <w:sz w:val="22"/>
         <w:szCs w:val="22"/>
         <w:lang w:val="nl-NL" w:eastAsia="en-US" w:bidi="ar-SA"/>
       </w:rPr>
@@ -3809,7 +4162,7 @@
     </w:pPr>
     <w:rPr>
       <w:rFonts w:ascii="Calibri" w:hAnsi="Calibri" w:eastAsia="Calibri" w:cs="" w:asciiTheme="minorHAnsi" w:cstheme="minorBidi" w:eastAsiaTheme="minorHAnsi" w:hAnsiTheme="minorHAnsi"/>
-      <w:color w:val="auto"/>
+      <w:color w:val="00000A"/>
       <w:sz w:val="22"/>
       <w:szCs w:val="22"/>
       <w:lang w:val="nl-NL" w:eastAsia="en-US" w:bidi="ar-SA"/>
@@ -3923,7 +4276,7 @@
     </w:pPr>
     <w:rPr>
       <w:rFonts w:ascii="Calibri" w:hAnsi="Calibri" w:eastAsia="Calibri" w:cs="" w:asciiTheme="minorHAnsi" w:cstheme="minorBidi" w:eastAsiaTheme="minorHAnsi" w:hAnsiTheme="minorHAnsi"/>
-      <w:color w:val="auto"/>
+      <w:color w:val="00000A"/>
       <w:sz w:val="22"/>
       <w:szCs w:val="22"/>
       <w:lang w:val="nl-NL" w:eastAsia="en-US" w:bidi="ar-SA"/>

</xml_diff>